<commit_message>
In Paretto diagram change from features to problems
</commit_message>
<xml_diff>
--- a/1-Анализ проблемы/3-Диаграмма Паретто.docx
+++ b/1-Анализ проблемы/3-Диаграмма Паретто.docx
@@ -1,6 +1,6 @@
 
 <file path=word/document.xml><?xml version="1.0" encoding="utf-8"?>
-<w:document xmlns:wpc="http://schemas.microsoft.com/office/word/2010/wordprocessingCanvas" xmlns:mc="http://schemas.openxmlformats.org/markup-compatibility/2006" xmlns:o="urn:schemas-microsoft-com:office:office" xmlns:r="http://schemas.openxmlformats.org/officeDocument/2006/relationships" xmlns:m="http://schemas.openxmlformats.org/officeDocument/2006/math" xmlns:v="urn:schemas-microsoft-com:vml" xmlns:wp14="http://schemas.microsoft.com/office/word/2010/wordprocessingDrawing" xmlns:wp="http://schemas.openxmlformats.org/drawingml/2006/wordprocessingDrawing" xmlns:w10="urn:schemas-microsoft-com:office:word" xmlns:w="http://schemas.openxmlformats.org/wordprocessingml/2006/main" xmlns:w14="http://schemas.microsoft.com/office/word/2010/wordml" xmlns:w15="http://schemas.microsoft.com/office/word/2012/wordml" xmlns:wpg="http://schemas.microsoft.com/office/word/2010/wordprocessingGroup" xmlns:wpi="http://schemas.microsoft.com/office/word/2010/wordprocessingInk" xmlns:wne="http://schemas.microsoft.com/office/word/2006/wordml" xmlns:wps="http://schemas.microsoft.com/office/word/2010/wordprocessingShape" mc:Ignorable="w14 w15 wp14">
+<w:document xmlns:wpc="http://schemas.microsoft.com/office/word/2010/wordprocessingCanvas" xmlns:cx="http://schemas.microsoft.com/office/drawing/2014/chartex" xmlns:mc="http://schemas.openxmlformats.org/markup-compatibility/2006" xmlns:o="urn:schemas-microsoft-com:office:office" xmlns:r="http://schemas.openxmlformats.org/officeDocument/2006/relationships" xmlns:m="http://schemas.openxmlformats.org/officeDocument/2006/math" xmlns:v="urn:schemas-microsoft-com:vml" xmlns:wp14="http://schemas.microsoft.com/office/word/2010/wordprocessingDrawing" xmlns:wp="http://schemas.openxmlformats.org/drawingml/2006/wordprocessingDrawing" xmlns:w10="urn:schemas-microsoft-com:office:word" xmlns:w="http://schemas.openxmlformats.org/wordprocessingml/2006/main" xmlns:w14="http://schemas.microsoft.com/office/word/2010/wordml" xmlns:w15="http://schemas.microsoft.com/office/word/2012/wordml" xmlns:w16se="http://schemas.microsoft.com/office/word/2015/wordml/symex" xmlns:wpg="http://schemas.microsoft.com/office/word/2010/wordprocessingGroup" xmlns:wpi="http://schemas.microsoft.com/office/word/2010/wordprocessingInk" xmlns:wne="http://schemas.microsoft.com/office/word/2006/wordml" xmlns:wps="http://schemas.microsoft.com/office/word/2010/wordprocessingShape" mc:Ignorable="w14 w15 w16se wp14">
   <w:body>
     <w:tbl>
       <w:tblPr>
@@ -18,8 +18,8 @@
       </w:tblPr>
       <w:tblGrid>
         <w:gridCol w:w="458"/>
-        <w:gridCol w:w="8056"/>
-        <w:gridCol w:w="1823"/>
+        <w:gridCol w:w="8339"/>
+        <w:gridCol w:w="1540"/>
         <w:gridCol w:w="870"/>
       </w:tblGrid>
       <w:tr>
@@ -63,7 +63,7 @@
         </w:tc>
         <w:tc>
           <w:tcPr>
-            <w:tcW w:w="8056" w:type="dxa"/>
+            <w:tcW w:w="8339" w:type="dxa"/>
             <w:tcBorders>
               <w:top w:val="single" w:sz="18" w:space="0" w:color="auto"/>
               <w:left w:val="single" w:sz="18" w:space="0" w:color="auto"/>
@@ -98,7 +98,7 @@
         </w:tc>
         <w:tc>
           <w:tcPr>
-            <w:tcW w:w="1823" w:type="dxa"/>
+            <w:tcW w:w="1540" w:type="dxa"/>
             <w:tcBorders>
               <w:top w:val="single" w:sz="18" w:space="0" w:color="auto"/>
               <w:left w:val="single" w:sz="18" w:space="0" w:color="auto"/>
@@ -202,7 +202,7 @@
         </w:tc>
         <w:tc>
           <w:tcPr>
-            <w:tcW w:w="8056" w:type="dxa"/>
+            <w:tcW w:w="8339" w:type="dxa"/>
             <w:tcBorders>
               <w:top w:val="single" w:sz="18" w:space="0" w:color="auto"/>
             </w:tcBorders>
@@ -224,7 +224,25 @@
                 <w:szCs w:val="24"/>
                 <w:lang w:val="ru-RU"/>
               </w:rPr>
-              <w:t>Поиск</w:t>
+              <w:t>Проблемы с п</w:t>
+            </w:r>
+            <w:r>
+              <w:rPr>
+                <w:rFonts w:ascii="Times New Roman" w:hAnsi="Times New Roman"/>
+                <w:sz w:val="24"/>
+                <w:szCs w:val="24"/>
+                <w:lang w:val="ru-RU"/>
+              </w:rPr>
+              <w:t>оиск</w:t>
+            </w:r>
+            <w:r>
+              <w:rPr>
+                <w:rFonts w:ascii="Times New Roman" w:hAnsi="Times New Roman"/>
+                <w:sz w:val="24"/>
+                <w:szCs w:val="24"/>
+                <w:lang w:val="ru-RU"/>
+              </w:rPr>
+              <w:t>ом</w:t>
             </w:r>
             <w:r>
               <w:rPr>
@@ -239,7 +257,7 @@
         </w:tc>
         <w:tc>
           <w:tcPr>
-            <w:tcW w:w="1823" w:type="dxa"/>
+            <w:tcW w:w="1540" w:type="dxa"/>
             <w:tcBorders>
               <w:top w:val="single" w:sz="18" w:space="0" w:color="auto"/>
             </w:tcBorders>
@@ -328,32 +346,59 @@
         </w:tc>
         <w:tc>
           <w:tcPr>
-            <w:tcW w:w="8056" w:type="dxa"/>
-            <w:shd w:val="clear" w:color="auto" w:fill="auto"/>
-          </w:tcPr>
-          <w:p>
-            <w:pPr>
-              <w:rPr>
-                <w:rFonts w:ascii="Times New Roman" w:hAnsi="Times New Roman"/>
-                <w:sz w:val="24"/>
-                <w:szCs w:val="24"/>
-                <w:lang w:val="ru-RU"/>
-              </w:rPr>
-            </w:pPr>
-            <w:r>
-              <w:rPr>
-                <w:rFonts w:ascii="Times New Roman" w:hAnsi="Times New Roman"/>
-                <w:sz w:val="24"/>
-                <w:szCs w:val="24"/>
-                <w:lang w:val="ru-RU"/>
-              </w:rPr>
-              <w:t>Получение детальной информации об услуге</w:t>
-            </w:r>
-          </w:p>
-        </w:tc>
-        <w:tc>
-          <w:tcPr>
-            <w:tcW w:w="1823" w:type="dxa"/>
+            <w:tcW w:w="8339" w:type="dxa"/>
+            <w:shd w:val="clear" w:color="auto" w:fill="auto"/>
+          </w:tcPr>
+          <w:p>
+            <w:pPr>
+              <w:rPr>
+                <w:rFonts w:ascii="Times New Roman" w:hAnsi="Times New Roman"/>
+                <w:sz w:val="24"/>
+                <w:szCs w:val="24"/>
+                <w:lang w:val="ru-RU"/>
+              </w:rPr>
+            </w:pPr>
+            <w:r>
+              <w:rPr>
+                <w:rFonts w:ascii="Times New Roman" w:hAnsi="Times New Roman"/>
+                <w:sz w:val="24"/>
+                <w:szCs w:val="24"/>
+                <w:lang w:val="ru-RU"/>
+              </w:rPr>
+              <w:t>Недостаточно детальная информац</w:t>
+            </w:r>
+            <w:r>
+              <w:rPr>
+                <w:rFonts w:ascii="Times New Roman" w:hAnsi="Times New Roman"/>
+                <w:sz w:val="24"/>
+                <w:szCs w:val="24"/>
+                <w:lang w:val="ru-RU"/>
+              </w:rPr>
+              <w:t>и</w:t>
+            </w:r>
+            <w:r>
+              <w:rPr>
+                <w:rFonts w:ascii="Times New Roman" w:hAnsi="Times New Roman"/>
+                <w:sz w:val="24"/>
+                <w:szCs w:val="24"/>
+                <w:lang w:val="ru-RU"/>
+              </w:rPr>
+              <w:t>я</w:t>
+            </w:r>
+            <w:r>
+              <w:rPr>
+                <w:rFonts w:ascii="Times New Roman" w:hAnsi="Times New Roman"/>
+                <w:sz w:val="24"/>
+                <w:szCs w:val="24"/>
+                <w:lang w:val="ru-RU"/>
+              </w:rPr>
+              <w:t xml:space="preserve"> об услугах</w:t>
+            </w:r>
+          </w:p>
+        </w:tc>
+        <w:tc>
+          <w:tcPr>
+            <w:tcW w:w="1540" w:type="dxa"/>
             <w:shd w:val="clear" w:color="auto" w:fill="auto"/>
           </w:tcPr>
           <w:p>
@@ -436,32 +481,32 @@
         </w:tc>
         <w:tc>
           <w:tcPr>
-            <w:tcW w:w="8056" w:type="dxa"/>
-            <w:shd w:val="clear" w:color="auto" w:fill="auto"/>
-          </w:tcPr>
-          <w:p>
-            <w:pPr>
-              <w:rPr>
-                <w:rFonts w:ascii="Times New Roman" w:hAnsi="Times New Roman"/>
-                <w:sz w:val="24"/>
-                <w:szCs w:val="24"/>
-                <w:lang w:val="ru-RU"/>
-              </w:rPr>
-            </w:pPr>
-            <w:r>
-              <w:rPr>
-                <w:rFonts w:ascii="Times New Roman" w:hAnsi="Times New Roman"/>
-                <w:sz w:val="24"/>
-                <w:szCs w:val="24"/>
-                <w:lang w:val="ru-RU"/>
-              </w:rPr>
-              <w:t>Сравнение возможных предложений по предоставлению услуги</w:t>
-            </w:r>
-          </w:p>
-        </w:tc>
-        <w:tc>
-          <w:tcPr>
-            <w:tcW w:w="1823" w:type="dxa"/>
+            <w:tcW w:w="8339" w:type="dxa"/>
+            <w:shd w:val="clear" w:color="auto" w:fill="auto"/>
+          </w:tcPr>
+          <w:p>
+            <w:pPr>
+              <w:rPr>
+                <w:rFonts w:ascii="Times New Roman" w:hAnsi="Times New Roman"/>
+                <w:sz w:val="24"/>
+                <w:szCs w:val="24"/>
+                <w:lang w:val="ru-RU"/>
+              </w:rPr>
+            </w:pPr>
+            <w:r>
+              <w:rPr>
+                <w:rFonts w:ascii="Times New Roman" w:hAnsi="Times New Roman"/>
+                <w:sz w:val="24"/>
+                <w:szCs w:val="24"/>
+                <w:lang w:val="ru-RU"/>
+              </w:rPr>
+              <w:t>Проблема выбора между несколькими вариантами предоставления услуги</w:t>
+            </w:r>
+          </w:p>
+        </w:tc>
+        <w:tc>
+          <w:tcPr>
+            <w:tcW w:w="1540" w:type="dxa"/>
             <w:shd w:val="clear" w:color="auto" w:fill="auto"/>
           </w:tcPr>
           <w:p>
@@ -544,32 +589,32 @@
         </w:tc>
         <w:tc>
           <w:tcPr>
-            <w:tcW w:w="8056" w:type="dxa"/>
-            <w:shd w:val="clear" w:color="auto" w:fill="auto"/>
-          </w:tcPr>
-          <w:p>
-            <w:pPr>
-              <w:rPr>
-                <w:rFonts w:ascii="Times New Roman" w:hAnsi="Times New Roman"/>
-                <w:sz w:val="24"/>
-                <w:szCs w:val="24"/>
-                <w:lang w:val="ru-RU"/>
-              </w:rPr>
-            </w:pPr>
-            <w:r>
-              <w:rPr>
-                <w:rFonts w:ascii="Times New Roman" w:hAnsi="Times New Roman"/>
-                <w:sz w:val="24"/>
-                <w:szCs w:val="24"/>
-                <w:lang w:val="ru-RU"/>
-              </w:rPr>
-              <w:t>Возможность оценки качества предоставления услуги</w:t>
-            </w:r>
-          </w:p>
-        </w:tc>
-        <w:tc>
-          <w:tcPr>
-            <w:tcW w:w="1823" w:type="dxa"/>
+            <w:tcW w:w="8339" w:type="dxa"/>
+            <w:shd w:val="clear" w:color="auto" w:fill="auto"/>
+          </w:tcPr>
+          <w:p>
+            <w:pPr>
+              <w:rPr>
+                <w:rFonts w:ascii="Times New Roman" w:hAnsi="Times New Roman"/>
+                <w:sz w:val="24"/>
+                <w:szCs w:val="24"/>
+                <w:lang w:val="ru-RU"/>
+              </w:rPr>
+            </w:pPr>
+            <w:r>
+              <w:rPr>
+                <w:rFonts w:ascii="Times New Roman" w:hAnsi="Times New Roman"/>
+                <w:sz w:val="24"/>
+                <w:szCs w:val="24"/>
+                <w:lang w:val="ru-RU"/>
+              </w:rPr>
+              <w:t>Нет возможности оценить качество предоставленной услуги</w:t>
+            </w:r>
+          </w:p>
+        </w:tc>
+        <w:tc>
+          <w:tcPr>
+            <w:tcW w:w="1540" w:type="dxa"/>
             <w:shd w:val="clear" w:color="auto" w:fill="auto"/>
           </w:tcPr>
           <w:p>
@@ -652,32 +697,32 @@
         </w:tc>
         <w:tc>
           <w:tcPr>
-            <w:tcW w:w="8056" w:type="dxa"/>
-            <w:shd w:val="clear" w:color="auto" w:fill="auto"/>
-          </w:tcPr>
-          <w:p>
-            <w:pPr>
-              <w:rPr>
-                <w:rFonts w:ascii="Times New Roman" w:hAnsi="Times New Roman"/>
-                <w:sz w:val="24"/>
-                <w:szCs w:val="24"/>
-                <w:lang w:val="ru-RU"/>
-              </w:rPr>
-            </w:pPr>
-            <w:r>
-              <w:rPr>
-                <w:rFonts w:ascii="Times New Roman" w:hAnsi="Times New Roman"/>
-                <w:sz w:val="24"/>
-                <w:szCs w:val="24"/>
-                <w:lang w:val="ru-RU"/>
-              </w:rPr>
-              <w:t>Геолокация (отметка адреса на карте, построение оптимального маршрута)</w:t>
-            </w:r>
-          </w:p>
-        </w:tc>
-        <w:tc>
-          <w:tcPr>
-            <w:tcW w:w="1823" w:type="dxa"/>
+            <w:tcW w:w="8339" w:type="dxa"/>
+            <w:shd w:val="clear" w:color="auto" w:fill="auto"/>
+          </w:tcPr>
+          <w:p>
+            <w:pPr>
+              <w:rPr>
+                <w:rFonts w:ascii="Times New Roman" w:hAnsi="Times New Roman"/>
+                <w:sz w:val="24"/>
+                <w:szCs w:val="24"/>
+                <w:lang w:val="ru-RU"/>
+              </w:rPr>
+            </w:pPr>
+            <w:r>
+              <w:rPr>
+                <w:rFonts w:ascii="Times New Roman" w:hAnsi="Times New Roman"/>
+                <w:sz w:val="24"/>
+                <w:szCs w:val="24"/>
+                <w:lang w:val="ru-RU"/>
+              </w:rPr>
+              <w:t>Сложно добраться до предоставителей услуг (нет отметки на карте)</w:t>
+            </w:r>
+          </w:p>
+        </w:tc>
+        <w:tc>
+          <w:tcPr>
+            <w:tcW w:w="1540" w:type="dxa"/>
             <w:shd w:val="clear" w:color="auto" w:fill="auto"/>
           </w:tcPr>
           <w:p>
@@ -760,32 +805,32 @@
         </w:tc>
         <w:tc>
           <w:tcPr>
-            <w:tcW w:w="8056" w:type="dxa"/>
-            <w:shd w:val="clear" w:color="auto" w:fill="auto"/>
-          </w:tcPr>
-          <w:p>
-            <w:pPr>
-              <w:rPr>
-                <w:rFonts w:ascii="Times New Roman" w:hAnsi="Times New Roman"/>
-                <w:sz w:val="24"/>
-                <w:szCs w:val="24"/>
-                <w:lang w:val="ru-RU"/>
-              </w:rPr>
-            </w:pPr>
-            <w:r>
-              <w:rPr>
-                <w:rFonts w:ascii="Times New Roman" w:hAnsi="Times New Roman"/>
-                <w:sz w:val="24"/>
-                <w:szCs w:val="24"/>
-                <w:lang w:val="ru-RU"/>
-              </w:rPr>
-              <w:t>Отслеживание уведомлений о новинках и акциях</w:t>
-            </w:r>
-          </w:p>
-        </w:tc>
-        <w:tc>
-          <w:tcPr>
-            <w:tcW w:w="1823" w:type="dxa"/>
+            <w:tcW w:w="8339" w:type="dxa"/>
+            <w:shd w:val="clear" w:color="auto" w:fill="auto"/>
+          </w:tcPr>
+          <w:p>
+            <w:pPr>
+              <w:rPr>
+                <w:rFonts w:ascii="Times New Roman" w:hAnsi="Times New Roman"/>
+                <w:sz w:val="24"/>
+                <w:szCs w:val="24"/>
+                <w:lang w:val="ru-RU"/>
+              </w:rPr>
+            </w:pPr>
+            <w:r>
+              <w:rPr>
+                <w:rFonts w:ascii="Times New Roman" w:hAnsi="Times New Roman"/>
+                <w:sz w:val="24"/>
+                <w:szCs w:val="24"/>
+                <w:lang w:val="ru-RU"/>
+              </w:rPr>
+              <w:t>Тяжело следить за новинками и акциями</w:t>
+            </w:r>
+          </w:p>
+        </w:tc>
+        <w:tc>
+          <w:tcPr>
+            <w:tcW w:w="1540" w:type="dxa"/>
             <w:shd w:val="clear" w:color="auto" w:fill="auto"/>
           </w:tcPr>
           <w:p>
@@ -868,32 +913,41 @@
         </w:tc>
         <w:tc>
           <w:tcPr>
-            <w:tcW w:w="8056" w:type="dxa"/>
-            <w:shd w:val="clear" w:color="auto" w:fill="auto"/>
-          </w:tcPr>
-          <w:p>
-            <w:pPr>
-              <w:rPr>
-                <w:rFonts w:ascii="Times New Roman" w:hAnsi="Times New Roman"/>
-                <w:sz w:val="24"/>
-                <w:szCs w:val="24"/>
-                <w:lang w:val="ru-RU"/>
-              </w:rPr>
-            </w:pPr>
-            <w:r>
-              <w:rPr>
-                <w:rFonts w:ascii="Times New Roman" w:hAnsi="Times New Roman"/>
-                <w:sz w:val="24"/>
-                <w:szCs w:val="24"/>
-                <w:lang w:val="ru-RU"/>
-              </w:rPr>
-              <w:t>Возможность оставить отзыв о предоставленной услуге</w:t>
-            </w:r>
-          </w:p>
-        </w:tc>
-        <w:tc>
-          <w:tcPr>
-            <w:tcW w:w="1823" w:type="dxa"/>
+            <w:tcW w:w="8339" w:type="dxa"/>
+            <w:shd w:val="clear" w:color="auto" w:fill="auto"/>
+          </w:tcPr>
+          <w:p>
+            <w:pPr>
+              <w:rPr>
+                <w:rFonts w:ascii="Times New Roman" w:hAnsi="Times New Roman"/>
+                <w:sz w:val="24"/>
+                <w:szCs w:val="24"/>
+                <w:lang w:val="ru-RU"/>
+              </w:rPr>
+            </w:pPr>
+            <w:r>
+              <w:rPr>
+                <w:rFonts w:ascii="Times New Roman" w:hAnsi="Times New Roman"/>
+                <w:sz w:val="24"/>
+                <w:szCs w:val="24"/>
+                <w:lang w:val="ru-RU"/>
+              </w:rPr>
+              <w:t>Негде</w:t>
+            </w:r>
+            <w:r>
+              <w:rPr>
+                <w:rFonts w:ascii="Times New Roman" w:hAnsi="Times New Roman"/>
+                <w:sz w:val="24"/>
+                <w:szCs w:val="24"/>
+                <w:lang w:val="ru-RU"/>
+              </w:rPr>
+              <w:t xml:space="preserve"> оставить отзыв о предоставленной услуге</w:t>
+            </w:r>
+          </w:p>
+        </w:tc>
+        <w:tc>
+          <w:tcPr>
+            <w:tcW w:w="1540" w:type="dxa"/>
             <w:shd w:val="clear" w:color="auto" w:fill="auto"/>
           </w:tcPr>
           <w:p>
@@ -976,26 +1030,35 @@
         </w:tc>
         <w:tc>
           <w:tcPr>
-            <w:tcW w:w="8056" w:type="dxa"/>
-            <w:shd w:val="clear" w:color="auto" w:fill="auto"/>
-          </w:tcPr>
-          <w:p>
-            <w:pPr>
-              <w:rPr>
-                <w:rFonts w:ascii="Times New Roman" w:hAnsi="Times New Roman"/>
-                <w:sz w:val="24"/>
-                <w:szCs w:val="24"/>
-                <w:lang w:val="ru-RU"/>
-              </w:rPr>
-            </w:pPr>
-            <w:r>
-              <w:rPr>
-                <w:rFonts w:ascii="Times New Roman" w:hAnsi="Times New Roman"/>
-                <w:sz w:val="24"/>
-                <w:szCs w:val="24"/>
-                <w:lang w:val="ru-RU"/>
-              </w:rPr>
-              <w:t>Необходимость обратной связи с предоставителями</w:t>
+            <w:tcW w:w="8339" w:type="dxa"/>
+            <w:shd w:val="clear" w:color="auto" w:fill="auto"/>
+          </w:tcPr>
+          <w:p>
+            <w:pPr>
+              <w:rPr>
+                <w:rFonts w:ascii="Times New Roman" w:hAnsi="Times New Roman"/>
+                <w:sz w:val="24"/>
+                <w:szCs w:val="24"/>
+                <w:lang w:val="ru-RU"/>
+              </w:rPr>
+            </w:pPr>
+            <w:r>
+              <w:rPr>
+                <w:rFonts w:ascii="Times New Roman" w:hAnsi="Times New Roman"/>
+                <w:sz w:val="24"/>
+                <w:szCs w:val="24"/>
+                <w:lang w:val="ru-RU"/>
+              </w:rPr>
+              <w:t>Отсутствие</w:t>
+            </w:r>
+            <w:r>
+              <w:rPr>
+                <w:rFonts w:ascii="Times New Roman" w:hAnsi="Times New Roman"/>
+                <w:sz w:val="24"/>
+                <w:szCs w:val="24"/>
+                <w:lang w:val="ru-RU"/>
+              </w:rPr>
+              <w:t xml:space="preserve"> обратной связи с предоставителями</w:t>
             </w:r>
             <w:r>
               <w:rPr>
@@ -1019,7 +1082,7 @@
         </w:tc>
         <w:tc>
           <w:tcPr>
-            <w:tcW w:w="1823" w:type="dxa"/>
+            <w:tcW w:w="1540" w:type="dxa"/>
             <w:shd w:val="clear" w:color="auto" w:fill="auto"/>
           </w:tcPr>
           <w:p>
@@ -1102,32 +1165,32 @@
         </w:tc>
         <w:tc>
           <w:tcPr>
-            <w:tcW w:w="8056" w:type="dxa"/>
-            <w:shd w:val="clear" w:color="auto" w:fill="auto"/>
-          </w:tcPr>
-          <w:p>
-            <w:pPr>
-              <w:rPr>
-                <w:rFonts w:ascii="Times New Roman" w:hAnsi="Times New Roman"/>
-                <w:sz w:val="24"/>
-                <w:szCs w:val="24"/>
-                <w:lang w:val="ru-RU"/>
-              </w:rPr>
-            </w:pPr>
-            <w:r>
-              <w:rPr>
-                <w:rFonts w:ascii="Times New Roman" w:hAnsi="Times New Roman"/>
-                <w:sz w:val="24"/>
-                <w:szCs w:val="24"/>
-                <w:lang w:val="ru-RU"/>
-              </w:rPr>
-              <w:t>Добавление собственных услуг</w:t>
-            </w:r>
-          </w:p>
-        </w:tc>
-        <w:tc>
-          <w:tcPr>
-            <w:tcW w:w="1823" w:type="dxa"/>
+            <w:tcW w:w="8339" w:type="dxa"/>
+            <w:shd w:val="clear" w:color="auto" w:fill="auto"/>
+          </w:tcPr>
+          <w:p>
+            <w:pPr>
+              <w:rPr>
+                <w:rFonts w:ascii="Times New Roman" w:hAnsi="Times New Roman"/>
+                <w:sz w:val="24"/>
+                <w:szCs w:val="24"/>
+                <w:lang w:val="ru-RU"/>
+              </w:rPr>
+            </w:pPr>
+            <w:r>
+              <w:rPr>
+                <w:rFonts w:ascii="Times New Roman" w:hAnsi="Times New Roman"/>
+                <w:sz w:val="24"/>
+                <w:szCs w:val="24"/>
+                <w:lang w:val="ru-RU"/>
+              </w:rPr>
+              <w:t>Мало возможностей для продвижения собственных услуг</w:t>
+            </w:r>
+          </w:p>
+        </w:tc>
+        <w:tc>
+          <w:tcPr>
+            <w:tcW w:w="1540" w:type="dxa"/>
             <w:shd w:val="clear" w:color="auto" w:fill="auto"/>
           </w:tcPr>
           <w:p>
@@ -1210,77 +1273,32 @@
         </w:tc>
         <w:tc>
           <w:tcPr>
-            <w:tcW w:w="8056" w:type="dxa"/>
-            <w:shd w:val="clear" w:color="auto" w:fill="auto"/>
-          </w:tcPr>
-          <w:p>
-            <w:pPr>
-              <w:rPr>
-                <w:rFonts w:ascii="Times New Roman" w:hAnsi="Times New Roman"/>
-                <w:sz w:val="24"/>
-                <w:szCs w:val="24"/>
-                <w:lang w:val="ru-RU"/>
-              </w:rPr>
-            </w:pPr>
-            <w:r>
-              <w:rPr>
-                <w:rFonts w:ascii="Times New Roman" w:hAnsi="Times New Roman"/>
-                <w:sz w:val="24"/>
-                <w:szCs w:val="24"/>
-                <w:lang w:val="ru-RU"/>
-              </w:rPr>
-              <w:t>И</w:t>
-            </w:r>
-            <w:r>
-              <w:rPr>
-                <w:rFonts w:ascii="Times New Roman" w:hAnsi="Times New Roman"/>
-                <w:sz w:val="24"/>
-                <w:szCs w:val="24"/>
-                <w:lang w:val="ru-RU"/>
-              </w:rPr>
-              <w:t>нтеграция с социальными сетями</w:t>
-            </w:r>
-            <w:r>
-              <w:rPr>
-                <w:rFonts w:ascii="Times New Roman" w:hAnsi="Times New Roman"/>
-                <w:sz w:val="24"/>
-                <w:szCs w:val="24"/>
-                <w:lang w:val="en-US"/>
-              </w:rPr>
-              <w:t xml:space="preserve"> </w:t>
-            </w:r>
-            <w:r>
-              <w:rPr>
-                <w:rFonts w:ascii="Times New Roman" w:hAnsi="Times New Roman"/>
-                <w:sz w:val="24"/>
-                <w:szCs w:val="24"/>
-                <w:lang w:val="ru-RU"/>
-              </w:rPr>
-              <w:t>(</w:t>
-            </w:r>
-            <w:r>
-              <w:rPr>
-                <w:rFonts w:ascii="Times New Roman" w:hAnsi="Times New Roman"/>
-                <w:sz w:val="24"/>
-                <w:szCs w:val="24"/>
-                <w:lang w:val="en-US"/>
-              </w:rPr>
-              <w:t>VK, Facebook</w:t>
-            </w:r>
-            <w:r>
-              <w:rPr>
-                <w:rFonts w:ascii="Times New Roman" w:hAnsi="Times New Roman"/>
-                <w:sz w:val="24"/>
-                <w:szCs w:val="24"/>
-                <w:lang w:val="ru-RU"/>
-              </w:rPr>
-              <w:t>)</w:t>
-            </w:r>
-          </w:p>
-        </w:tc>
-        <w:tc>
-          <w:tcPr>
-            <w:tcW w:w="1823" w:type="dxa"/>
+            <w:tcW w:w="8339" w:type="dxa"/>
+            <w:shd w:val="clear" w:color="auto" w:fill="auto"/>
+          </w:tcPr>
+          <w:p>
+            <w:pPr>
+              <w:rPr>
+                <w:rFonts w:ascii="Times New Roman" w:hAnsi="Times New Roman"/>
+                <w:sz w:val="24"/>
+                <w:szCs w:val="24"/>
+                <w:lang w:val="ru-RU"/>
+              </w:rPr>
+            </w:pPr>
+            <w:r>
+              <w:rPr>
+                <w:rFonts w:ascii="Times New Roman" w:hAnsi="Times New Roman"/>
+                <w:sz w:val="24"/>
+                <w:szCs w:val="24"/>
+                <w:lang w:val="ru-RU"/>
+              </w:rPr>
+              <w:t>Часто забываешь о заинтересовавшей тебя услуге</w:t>
+            </w:r>
+          </w:p>
+        </w:tc>
+        <w:tc>
+          <w:tcPr>
+            <w:tcW w:w="1540" w:type="dxa"/>
             <w:shd w:val="clear" w:color="auto" w:fill="auto"/>
           </w:tcPr>
           <w:p>
@@ -1363,32 +1381,32 @@
         </w:tc>
         <w:tc>
           <w:tcPr>
-            <w:tcW w:w="8056" w:type="dxa"/>
-            <w:shd w:val="clear" w:color="auto" w:fill="auto"/>
-          </w:tcPr>
-          <w:p>
-            <w:pPr>
-              <w:rPr>
-                <w:rFonts w:ascii="Times New Roman" w:hAnsi="Times New Roman"/>
-                <w:sz w:val="24"/>
-                <w:szCs w:val="24"/>
-                <w:lang w:val="ru-RU"/>
-              </w:rPr>
-            </w:pPr>
-            <w:r>
-              <w:rPr>
-                <w:rFonts w:ascii="Times New Roman" w:hAnsi="Times New Roman"/>
-                <w:sz w:val="24"/>
-                <w:szCs w:val="24"/>
-                <w:lang w:val="ru-RU"/>
-              </w:rPr>
-              <w:t>Добавление заинтересовавших услуг в закладки</w:t>
-            </w:r>
-          </w:p>
-        </w:tc>
-        <w:tc>
-          <w:tcPr>
-            <w:tcW w:w="1823" w:type="dxa"/>
+            <w:tcW w:w="8339" w:type="dxa"/>
+            <w:shd w:val="clear" w:color="auto" w:fill="auto"/>
+          </w:tcPr>
+          <w:p>
+            <w:pPr>
+              <w:rPr>
+                <w:rFonts w:ascii="Times New Roman" w:hAnsi="Times New Roman"/>
+                <w:sz w:val="24"/>
+                <w:szCs w:val="24"/>
+                <w:lang w:val="en-US"/>
+              </w:rPr>
+            </w:pPr>
+            <w:r>
+              <w:rPr>
+                <w:rFonts w:ascii="Times New Roman" w:hAnsi="Times New Roman"/>
+                <w:sz w:val="24"/>
+                <w:szCs w:val="24"/>
+                <w:lang w:val="ru-RU"/>
+              </w:rPr>
+              <w:t>Нельзя поделится информацией об услуге с другом</w:t>
+            </w:r>
+          </w:p>
+        </w:tc>
+        <w:tc>
+          <w:tcPr>
+            <w:tcW w:w="1540" w:type="dxa"/>
             <w:shd w:val="clear" w:color="auto" w:fill="auto"/>
           </w:tcPr>
           <w:p>
@@ -1471,32 +1489,79 @@
         </w:tc>
         <w:tc>
           <w:tcPr>
-            <w:tcW w:w="8056" w:type="dxa"/>
-            <w:shd w:val="clear" w:color="auto" w:fill="auto"/>
-          </w:tcPr>
-          <w:p>
-            <w:pPr>
-              <w:rPr>
-                <w:rFonts w:ascii="Times New Roman" w:hAnsi="Times New Roman"/>
-                <w:sz w:val="24"/>
-                <w:szCs w:val="24"/>
-                <w:lang w:val="ru-RU"/>
-              </w:rPr>
-            </w:pPr>
-            <w:r>
-              <w:rPr>
-                <w:rFonts w:ascii="Times New Roman" w:hAnsi="Times New Roman"/>
-                <w:sz w:val="24"/>
-                <w:szCs w:val="24"/>
-                <w:lang w:val="ru-RU"/>
-              </w:rPr>
-              <w:t>Поиск предложений по предоставлению комплекса услуг</w:t>
-            </w:r>
-          </w:p>
-        </w:tc>
-        <w:tc>
-          <w:tcPr>
-            <w:tcW w:w="1823" w:type="dxa"/>
+            <w:tcW w:w="8339" w:type="dxa"/>
+            <w:shd w:val="clear" w:color="auto" w:fill="auto"/>
+          </w:tcPr>
+          <w:p>
+            <w:pPr>
+              <w:rPr>
+                <w:rFonts w:ascii="Times New Roman" w:hAnsi="Times New Roman"/>
+                <w:sz w:val="24"/>
+                <w:szCs w:val="24"/>
+                <w:lang w:val="ru-RU"/>
+              </w:rPr>
+            </w:pPr>
+            <w:r>
+              <w:rPr>
+                <w:rFonts w:ascii="Times New Roman" w:hAnsi="Times New Roman"/>
+                <w:sz w:val="24"/>
+                <w:szCs w:val="24"/>
+                <w:lang w:val="ru-RU"/>
+              </w:rPr>
+              <w:t xml:space="preserve">Отсутствие </w:t>
+            </w:r>
+            <w:r>
+              <w:rPr>
+                <w:rFonts w:ascii="Times New Roman" w:hAnsi="Times New Roman"/>
+                <w:sz w:val="24"/>
+                <w:szCs w:val="24"/>
+                <w:lang w:val="ru-RU"/>
+              </w:rPr>
+              <w:t>п</w:t>
+            </w:r>
+            <w:r>
+              <w:rPr>
+                <w:rFonts w:ascii="Times New Roman" w:hAnsi="Times New Roman"/>
+                <w:sz w:val="24"/>
+                <w:szCs w:val="24"/>
+                <w:lang w:val="ru-RU"/>
+              </w:rPr>
+              <w:t>оиск</w:t>
+            </w:r>
+            <w:r>
+              <w:rPr>
+                <w:rFonts w:ascii="Times New Roman" w:hAnsi="Times New Roman"/>
+                <w:sz w:val="24"/>
+                <w:szCs w:val="24"/>
+                <w:lang w:val="ru-RU"/>
+              </w:rPr>
+              <w:t>а</w:t>
+            </w:r>
+            <w:r>
+              <w:rPr>
+                <w:rFonts w:ascii="Times New Roman" w:hAnsi="Times New Roman"/>
+                <w:sz w:val="24"/>
+                <w:szCs w:val="24"/>
+                <w:lang w:val="ru-RU"/>
+              </w:rPr>
+              <w:t xml:space="preserve"> предло</w:t>
+            </w:r>
+            <w:bookmarkStart w:id="0" w:name="_GoBack"/>
+            <w:bookmarkEnd w:id="0"/>
+            <w:r>
+              <w:rPr>
+                <w:rFonts w:ascii="Times New Roman" w:hAnsi="Times New Roman"/>
+                <w:sz w:val="24"/>
+                <w:szCs w:val="24"/>
+                <w:lang w:val="ru-RU"/>
+              </w:rPr>
+              <w:t>жений по предоставлению комплекса услуг</w:t>
+            </w:r>
+          </w:p>
+        </w:tc>
+        <w:tc>
+          <w:tcPr>
+            <w:tcW w:w="1540" w:type="dxa"/>
             <w:shd w:val="clear" w:color="auto" w:fill="auto"/>
           </w:tcPr>
           <w:p>
@@ -1579,32 +1644,77 @@
         </w:tc>
         <w:tc>
           <w:tcPr>
-            <w:tcW w:w="8056" w:type="dxa"/>
-            <w:shd w:val="clear" w:color="auto" w:fill="auto"/>
-          </w:tcPr>
-          <w:p>
-            <w:pPr>
-              <w:rPr>
-                <w:rFonts w:ascii="Times New Roman" w:hAnsi="Times New Roman"/>
-                <w:sz w:val="24"/>
-                <w:szCs w:val="24"/>
-                <w:lang w:val="ru-RU"/>
-              </w:rPr>
-            </w:pPr>
-            <w:r>
-              <w:rPr>
-                <w:rFonts w:ascii="Times New Roman" w:hAnsi="Times New Roman"/>
-                <w:sz w:val="24"/>
-                <w:szCs w:val="24"/>
-                <w:lang w:val="ru-RU"/>
-              </w:rPr>
-              <w:t>Оценка приблизительной стоимости услуги</w:t>
-            </w:r>
-          </w:p>
-        </w:tc>
-        <w:tc>
-          <w:tcPr>
-            <w:tcW w:w="1823" w:type="dxa"/>
+            <w:tcW w:w="8339" w:type="dxa"/>
+            <w:shd w:val="clear" w:color="auto" w:fill="auto"/>
+          </w:tcPr>
+          <w:p>
+            <w:pPr>
+              <w:rPr>
+                <w:rFonts w:ascii="Times New Roman" w:hAnsi="Times New Roman"/>
+                <w:sz w:val="24"/>
+                <w:szCs w:val="24"/>
+                <w:lang w:val="ru-RU"/>
+              </w:rPr>
+            </w:pPr>
+            <w:r>
+              <w:rPr>
+                <w:rFonts w:ascii="Times New Roman" w:hAnsi="Times New Roman"/>
+                <w:sz w:val="24"/>
+                <w:szCs w:val="24"/>
+                <w:lang w:val="ru-RU"/>
+              </w:rPr>
+              <w:t xml:space="preserve">Неточности в </w:t>
+            </w:r>
+            <w:r>
+              <w:rPr>
+                <w:rFonts w:ascii="Times New Roman" w:hAnsi="Times New Roman"/>
+                <w:sz w:val="24"/>
+                <w:szCs w:val="24"/>
+                <w:lang w:val="ru-RU"/>
+              </w:rPr>
+              <w:t>приблизительной</w:t>
+            </w:r>
+            <w:r>
+              <w:rPr>
+                <w:rFonts w:ascii="Times New Roman" w:hAnsi="Times New Roman"/>
+                <w:sz w:val="24"/>
+                <w:szCs w:val="24"/>
+                <w:lang w:val="ru-RU"/>
+              </w:rPr>
+              <w:t xml:space="preserve"> оценке</w:t>
+            </w:r>
+            <w:r>
+              <w:rPr>
+                <w:rFonts w:ascii="Times New Roman" w:hAnsi="Times New Roman"/>
+                <w:sz w:val="24"/>
+                <w:szCs w:val="24"/>
+                <w:lang w:val="ru-RU"/>
+              </w:rPr>
+              <w:t xml:space="preserve"> стоимости</w:t>
+            </w:r>
+            <w:r>
+              <w:rPr>
+                <w:rFonts w:ascii="Times New Roman" w:hAnsi="Times New Roman"/>
+                <w:sz w:val="24"/>
+                <w:szCs w:val="24"/>
+                <w:lang w:val="ru-RU"/>
+              </w:rPr>
+              <w:t xml:space="preserve"> и срока выполнения</w:t>
+            </w:r>
+            <w:r>
+              <w:rPr>
+                <w:rFonts w:ascii="Times New Roman" w:hAnsi="Times New Roman"/>
+                <w:sz w:val="24"/>
+                <w:szCs w:val="24"/>
+                <w:lang w:val="ru-RU"/>
+              </w:rPr>
+              <w:t xml:space="preserve"> услуги</w:t>
+            </w:r>
+          </w:p>
+        </w:tc>
+        <w:tc>
+          <w:tcPr>
+            <w:tcW w:w="1540" w:type="dxa"/>
             <w:shd w:val="clear" w:color="auto" w:fill="auto"/>
           </w:tcPr>
           <w:p>
@@ -1687,41 +1797,32 @@
         </w:tc>
         <w:tc>
           <w:tcPr>
-            <w:tcW w:w="8056" w:type="dxa"/>
-            <w:shd w:val="clear" w:color="auto" w:fill="auto"/>
-          </w:tcPr>
-          <w:p>
-            <w:pPr>
-              <w:rPr>
-                <w:rFonts w:ascii="Times New Roman" w:hAnsi="Times New Roman"/>
-                <w:sz w:val="24"/>
-                <w:szCs w:val="24"/>
-                <w:lang w:val="ru-RU"/>
-              </w:rPr>
-            </w:pPr>
-            <w:r>
-              <w:rPr>
-                <w:rFonts w:ascii="Times New Roman" w:hAnsi="Times New Roman"/>
-                <w:sz w:val="24"/>
-                <w:szCs w:val="24"/>
-                <w:lang w:val="ru-RU"/>
-              </w:rPr>
-              <w:t xml:space="preserve">Потребность в специальных акциях </w:t>
-            </w:r>
-            <w:r>
-              <w:rPr>
-                <w:rFonts w:ascii="Times New Roman" w:hAnsi="Times New Roman"/>
-                <w:sz w:val="24"/>
-                <w:szCs w:val="24"/>
-                <w:lang w:val="ru-RU"/>
-              </w:rPr>
-              <w:t>для пользователей приложения</w:t>
-            </w:r>
-          </w:p>
-        </w:tc>
-        <w:tc>
-          <w:tcPr>
-            <w:tcW w:w="1823" w:type="dxa"/>
+            <w:tcW w:w="8339" w:type="dxa"/>
+            <w:shd w:val="clear" w:color="auto" w:fill="auto"/>
+          </w:tcPr>
+          <w:p>
+            <w:pPr>
+              <w:rPr>
+                <w:rFonts w:ascii="Times New Roman" w:hAnsi="Times New Roman"/>
+                <w:sz w:val="24"/>
+                <w:szCs w:val="24"/>
+                <w:lang w:val="ru-RU"/>
+              </w:rPr>
+            </w:pPr>
+            <w:r>
+              <w:rPr>
+                <w:rFonts w:ascii="Times New Roman" w:hAnsi="Times New Roman"/>
+                <w:sz w:val="24"/>
+                <w:szCs w:val="24"/>
+                <w:lang w:val="ru-RU"/>
+              </w:rPr>
+              <w:t>Недостаточное количество акций от предоставителей услуг</w:t>
+            </w:r>
+          </w:p>
+        </w:tc>
+        <w:tc>
+          <w:tcPr>
+            <w:tcW w:w="1540" w:type="dxa"/>
             <w:shd w:val="clear" w:color="auto" w:fill="auto"/>
           </w:tcPr>
           <w:p>
@@ -1782,26 +1883,23 @@
           <w:lang w:val="ru-RU"/>
         </w:rPr>
       </w:pPr>
-    </w:p>
-    <w:p>
-      <w:pPr>
-        <w:jc w:val="center"/>
-        <w:rPr>
-          <w:rFonts w:ascii="Times New Roman" w:hAnsi="Times New Roman"/>
-          <w:sz w:val="32"/>
-          <w:lang w:val="ru-RU"/>
-        </w:rPr>
-      </w:pPr>
-      <w:bookmarkStart w:id="0" w:name="_GoBack"/>
       <w:r>
         <w:rPr>
           <w:noProof/>
-          <w:lang w:eastAsia="uk-UA"/>
+          <w:lang w:val="en-US"/>
         </w:rPr>
         <w:drawing>
-          <wp:inline distT="0" distB="0" distL="0" distR="0" wp14:anchorId="7136F450" wp14:editId="19E03F23">
+          <wp:anchor distT="0" distB="0" distL="114300" distR="114300" simplePos="0" relativeHeight="251658240" behindDoc="0" locked="0" layoutInCell="1" allowOverlap="1">
+            <wp:simplePos x="0" y="0"/>
+            <wp:positionH relativeFrom="margin">
+              <wp:align>right</wp:align>
+            </wp:positionH>
+            <wp:positionV relativeFrom="paragraph">
+              <wp:posOffset>421005</wp:posOffset>
+            </wp:positionV>
             <wp:extent cx="6159260" cy="4105910"/>
             <wp:effectExtent l="0" t="0" r="13335" b="8890"/>
+            <wp:wrapSquare wrapText="bothSides"/>
             <wp:docPr id="1" name="Диаграмма 1"/>
             <wp:cNvGraphicFramePr/>
             <a:graphic xmlns:a="http://schemas.openxmlformats.org/drawingml/2006/main">
@@ -1809,10 +1907,15 @@
                 <c:chart xmlns:c="http://schemas.openxmlformats.org/drawingml/2006/chart" xmlns:r="http://schemas.openxmlformats.org/officeDocument/2006/relationships" r:id="rId4"/>
               </a:graphicData>
             </a:graphic>
-          </wp:inline>
+            <wp14:sizeRelH relativeFrom="page">
+              <wp14:pctWidth>0</wp14:pctWidth>
+            </wp14:sizeRelH>
+            <wp14:sizeRelV relativeFrom="page">
+              <wp14:pctHeight>0</wp14:pctHeight>
+            </wp14:sizeRelV>
+          </wp:anchor>
         </w:drawing>
       </w:r>
-      <w:bookmarkEnd w:id="0"/>
     </w:p>
     <w:sectPr>
       <w:pgSz w:w="11906" w:h="16838"/>
@@ -1825,7 +1928,7 @@
 </file>
 
 <file path=word/styles.xml><?xml version="1.0" encoding="utf-8"?>
-<w:styles xmlns:mc="http://schemas.openxmlformats.org/markup-compatibility/2006" xmlns:r="http://schemas.openxmlformats.org/officeDocument/2006/relationships" xmlns:w="http://schemas.openxmlformats.org/wordprocessingml/2006/main" xmlns:w14="http://schemas.microsoft.com/office/word/2010/wordml" xmlns:w15="http://schemas.microsoft.com/office/word/2012/wordml" mc:Ignorable="w14 w15">
+<w:styles xmlns:mc="http://schemas.openxmlformats.org/markup-compatibility/2006" xmlns:r="http://schemas.openxmlformats.org/officeDocument/2006/relationships" xmlns:w="http://schemas.openxmlformats.org/wordprocessingml/2006/main" xmlns:w14="http://schemas.microsoft.com/office/word/2010/wordml" xmlns:w15="http://schemas.microsoft.com/office/word/2012/wordml" xmlns:w16se="http://schemas.microsoft.com/office/word/2015/wordml/symex" mc:Ignorable="w14 w15 w16se">
   <w:docDefaults>
     <w:rPrDefault>
       <w:rPr>
@@ -2267,7 +2370,7 @@
 </file>
 
 <file path=word/charts/chart1.xml><?xml version="1.0" encoding="utf-8"?>
-<c:chartSpace xmlns:c="http://schemas.openxmlformats.org/drawingml/2006/chart" xmlns:a="http://schemas.openxmlformats.org/drawingml/2006/main" xmlns:r="http://schemas.openxmlformats.org/officeDocument/2006/relationships">
+<c:chartSpace xmlns:c="http://schemas.openxmlformats.org/drawingml/2006/chart" xmlns:a="http://schemas.openxmlformats.org/drawingml/2006/main" xmlns:r="http://schemas.openxmlformats.org/officeDocument/2006/relationships" xmlns:c16r2="http://schemas.microsoft.com/office/drawing/2015/06/chart">
   <c:date1904 val="0"/>
   <c:lang val="ru-RU"/>
   <c:roundedCorners val="0"/>
@@ -2331,7 +2434,7 @@
               <a:cs typeface="+mn-cs"/>
             </a:defRPr>
           </a:pPr>
-          <a:endParaRPr lang="uk-UA"/>
+          <a:endParaRPr lang="en-US"/>
         </a:p>
       </c:txPr>
     </c:title>
@@ -2417,6 +2520,11 @@
               </c:numCache>
             </c:numRef>
           </c:val>
+          <c:extLst>
+            <c:ext xmlns:c16="http://schemas.microsoft.com/office/drawing/2014/chart" uri="{C3380CC4-5D6E-409C-BE32-E72D297353CC}">
+              <c16:uniqueId val="{00000000-B086-4D53-A7EA-715543D01920}"/>
+            </c:ext>
+          </c:extLst>
         </c:ser>
         <c:dLbls>
           <c:showLegendKey val="0"/>
@@ -2428,8 +2536,8 @@
         </c:dLbls>
         <c:gapWidth val="72"/>
         <c:overlap val="-71"/>
-        <c:axId val="282369248"/>
-        <c:axId val="282369808"/>
+        <c:axId val="323605936"/>
+        <c:axId val="323606496"/>
       </c:barChart>
       <c:barChart>
         <c:barDir val="col"/>
@@ -2512,6 +2620,11 @@
               </c:numCache>
             </c:numRef>
           </c:val>
+          <c:extLst>
+            <c:ext xmlns:c16="http://schemas.microsoft.com/office/drawing/2014/chart" uri="{C3380CC4-5D6E-409C-BE32-E72D297353CC}">
+              <c16:uniqueId val="{00000001-B086-4D53-A7EA-715543D01920}"/>
+            </c:ext>
+          </c:extLst>
         </c:ser>
         <c:dLbls>
           <c:showLegendKey val="0"/>
@@ -2522,8 +2635,8 @@
           <c:showBubbleSize val="0"/>
         </c:dLbls>
         <c:gapWidth val="0"/>
-        <c:axId val="282368128"/>
-        <c:axId val="282370928"/>
+        <c:axId val="323609296"/>
+        <c:axId val="323607056"/>
       </c:barChart>
       <c:lineChart>
         <c:grouping val="standard"/>
@@ -2545,7 +2658,7 @@
           <c:spPr>
             <a:ln w="28575" cap="rnd">
               <a:solidFill>
-                <a:schemeClr val="accent2"/>
+                <a:srgbClr val="FF0000"/>
               </a:solidFill>
               <a:round/>
             </a:ln>
@@ -2618,6 +2731,11 @@
             </c:numRef>
           </c:val>
           <c:smooth val="0"/>
+          <c:extLst>
+            <c:ext xmlns:c16="http://schemas.microsoft.com/office/drawing/2014/chart" uri="{C3380CC4-5D6E-409C-BE32-E72D297353CC}">
+              <c16:uniqueId val="{00000002-B086-4D53-A7EA-715543D01920}"/>
+            </c:ext>
+          </c:extLst>
         </c:ser>
         <c:ser>
           <c:idx val="2"/>
@@ -2709,6 +2827,11 @@
             </c:numRef>
           </c:val>
           <c:smooth val="0"/>
+          <c:extLst>
+            <c:ext xmlns:c16="http://schemas.microsoft.com/office/drawing/2014/chart" uri="{C3380CC4-5D6E-409C-BE32-E72D297353CC}">
+              <c16:uniqueId val="{00000003-B086-4D53-A7EA-715543D01920}"/>
+            </c:ext>
+          </c:extLst>
         </c:ser>
         <c:dLbls>
           <c:showLegendKey val="0"/>
@@ -2720,11 +2843,11 @@
         </c:dLbls>
         <c:marker val="1"/>
         <c:smooth val="0"/>
-        <c:axId val="282368128"/>
-        <c:axId val="282370928"/>
+        <c:axId val="323609296"/>
+        <c:axId val="323607056"/>
       </c:lineChart>
       <c:catAx>
-        <c:axId val="282369248"/>
+        <c:axId val="323605936"/>
         <c:scaling>
           <c:orientation val="minMax"/>
         </c:scaling>
@@ -2763,10 +2886,10 @@
                 <a:cs typeface="+mn-cs"/>
               </a:defRPr>
             </a:pPr>
-            <a:endParaRPr lang="uk-UA"/>
+            <a:endParaRPr lang="en-US"/>
           </a:p>
         </c:txPr>
-        <c:crossAx val="282369808"/>
+        <c:crossAx val="323606496"/>
         <c:crosses val="autoZero"/>
         <c:auto val="1"/>
         <c:lblAlgn val="ctr"/>
@@ -2774,7 +2897,7 @@
         <c:noMultiLvlLbl val="0"/>
       </c:catAx>
       <c:valAx>
-        <c:axId val="282369808"/>
+        <c:axId val="323606496"/>
         <c:scaling>
           <c:orientation val="minMax"/>
         </c:scaling>
@@ -2822,15 +2945,15 @@
                 <a:cs typeface="+mn-cs"/>
               </a:defRPr>
             </a:pPr>
-            <a:endParaRPr lang="uk-UA"/>
+            <a:endParaRPr lang="en-US"/>
           </a:p>
         </c:txPr>
-        <c:crossAx val="282369248"/>
+        <c:crossAx val="323605936"/>
         <c:crosses val="autoZero"/>
         <c:crossBetween val="between"/>
       </c:valAx>
       <c:valAx>
-        <c:axId val="282370928"/>
+        <c:axId val="323607056"/>
         <c:scaling>
           <c:orientation val="minMax"/>
           <c:max val="1"/>
@@ -2865,15 +2988,15 @@
                 <a:cs typeface="+mn-cs"/>
               </a:defRPr>
             </a:pPr>
-            <a:endParaRPr lang="uk-UA"/>
+            <a:endParaRPr lang="en-US"/>
           </a:p>
         </c:txPr>
-        <c:crossAx val="282368128"/>
+        <c:crossAx val="323609296"/>
         <c:crosses val="max"/>
         <c:crossBetween val="between"/>
       </c:valAx>
       <c:catAx>
-        <c:axId val="282368128"/>
+        <c:axId val="323609296"/>
         <c:scaling>
           <c:orientation val="minMax"/>
         </c:scaling>
@@ -2882,7 +3005,7 @@
         <c:majorTickMark val="out"/>
         <c:minorTickMark val="none"/>
         <c:tickLblPos val="nextTo"/>
-        <c:crossAx val="282370928"/>
+        <c:crossAx val="323607056"/>
         <c:crosses val="autoZero"/>
         <c:auto val="1"/>
         <c:lblAlgn val="ctr"/>
@@ -2928,7 +3051,7 @@
               <a:cs typeface="+mn-cs"/>
             </a:defRPr>
           </a:pPr>
-          <a:endParaRPr lang="uk-UA"/>
+          <a:endParaRPr lang="en-US"/>
         </a:p>
       </c:txPr>
     </c:legend>
@@ -2958,7 +3081,7 @@
       <a:pPr>
         <a:defRPr/>
       </a:pPr>
-      <a:endParaRPr lang="uk-UA"/>
+      <a:endParaRPr lang="en-US"/>
     </a:p>
   </c:txPr>
   <c:externalData r:id="rId3">

</xml_diff>

<commit_message>
Add a source of statistics and fix a diagram
</commit_message>
<xml_diff>
--- a/1-Анализ проблемы/3-Диаграмма Паретто.docx
+++ b/1-Анализ проблемы/3-Диаграмма Паретто.docx
@@ -4,8 +4,8 @@
   <w:body>
     <w:tbl>
       <w:tblPr>
-        <w:tblW w:w="11207" w:type="dxa"/>
-        <w:tblInd w:w="-1307" w:type="dxa"/>
+        <w:tblpPr w:leftFromText="180" w:rightFromText="180" w:vertAnchor="page" w:horzAnchor="margin" w:tblpY="423"/>
+        <w:tblW w:w="11034" w:type="dxa"/>
         <w:tblBorders>
           <w:top w:val="single" w:sz="4" w:space="0" w:color="auto"/>
           <w:left w:val="single" w:sz="4" w:space="0" w:color="auto"/>
@@ -19,8 +19,8 @@
       <w:tblGrid>
         <w:gridCol w:w="458"/>
         <w:gridCol w:w="8339"/>
-        <w:gridCol w:w="1540"/>
-        <w:gridCol w:w="870"/>
+        <w:gridCol w:w="1103"/>
+        <w:gridCol w:w="1134"/>
       </w:tblGrid>
       <w:tr>
         <w:trPr>
@@ -98,7 +98,7 @@
         </w:tc>
         <w:tc>
           <w:tcPr>
-            <w:tcW w:w="1540" w:type="dxa"/>
+            <w:tcW w:w="1103" w:type="dxa"/>
             <w:tcBorders>
               <w:top w:val="single" w:sz="18" w:space="0" w:color="auto"/>
               <w:left w:val="single" w:sz="18" w:space="0" w:color="auto"/>
@@ -133,7 +133,7 @@
         </w:tc>
         <w:tc>
           <w:tcPr>
-            <w:tcW w:w="870" w:type="dxa"/>
+            <w:tcW w:w="1134" w:type="dxa"/>
             <w:tcBorders>
               <w:top w:val="single" w:sz="18" w:space="0" w:color="auto"/>
               <w:left w:val="single" w:sz="18" w:space="0" w:color="auto"/>
@@ -224,25 +224,7 @@
                 <w:szCs w:val="24"/>
                 <w:lang w:val="ru-RU"/>
               </w:rPr>
-              <w:t>Проблемы с п</w:t>
-            </w:r>
-            <w:r>
-              <w:rPr>
-                <w:rFonts w:ascii="Times New Roman" w:hAnsi="Times New Roman"/>
-                <w:sz w:val="24"/>
-                <w:szCs w:val="24"/>
-                <w:lang w:val="ru-RU"/>
-              </w:rPr>
-              <w:t>оиск</w:t>
-            </w:r>
-            <w:r>
-              <w:rPr>
-                <w:rFonts w:ascii="Times New Roman" w:hAnsi="Times New Roman"/>
-                <w:sz w:val="24"/>
-                <w:szCs w:val="24"/>
-                <w:lang w:val="ru-RU"/>
-              </w:rPr>
-              <w:t>ом</w:t>
+              <w:t>Проблемы с поиском</w:t>
             </w:r>
             <w:r>
               <w:rPr>
@@ -257,7 +239,7 @@
         </w:tc>
         <w:tc>
           <w:tcPr>
-            <w:tcW w:w="1540" w:type="dxa"/>
+            <w:tcW w:w="1103" w:type="dxa"/>
             <w:tcBorders>
               <w:top w:val="single" w:sz="18" w:space="0" w:color="auto"/>
             </w:tcBorders>
@@ -286,7 +268,7 @@
         </w:tc>
         <w:tc>
           <w:tcPr>
-            <w:tcW w:w="870" w:type="dxa"/>
+            <w:tcW w:w="1134" w:type="dxa"/>
             <w:tcBorders>
               <w:top w:val="single" w:sz="18" w:space="0" w:color="auto"/>
             </w:tcBorders>
@@ -365,40 +347,13 @@
                 <w:szCs w:val="24"/>
                 <w:lang w:val="ru-RU"/>
               </w:rPr>
-              <w:t>Недостаточно детальная информац</w:t>
-            </w:r>
-            <w:r>
-              <w:rPr>
-                <w:rFonts w:ascii="Times New Roman" w:hAnsi="Times New Roman"/>
-                <w:sz w:val="24"/>
-                <w:szCs w:val="24"/>
-                <w:lang w:val="ru-RU"/>
-              </w:rPr>
-              <w:t>и</w:t>
-            </w:r>
-            <w:r>
-              <w:rPr>
-                <w:rFonts w:ascii="Times New Roman" w:hAnsi="Times New Roman"/>
-                <w:sz w:val="24"/>
-                <w:szCs w:val="24"/>
-                <w:lang w:val="ru-RU"/>
-              </w:rPr>
-              <w:t>я</w:t>
-            </w:r>
-            <w:r>
-              <w:rPr>
-                <w:rFonts w:ascii="Times New Roman" w:hAnsi="Times New Roman"/>
-                <w:sz w:val="24"/>
-                <w:szCs w:val="24"/>
-                <w:lang w:val="ru-RU"/>
-              </w:rPr>
-              <w:t xml:space="preserve"> об услугах</w:t>
-            </w:r>
-          </w:p>
-        </w:tc>
-        <w:tc>
-          <w:tcPr>
-            <w:tcW w:w="1540" w:type="dxa"/>
+              <w:t>Недостаточно детальная информация об услугах</w:t>
+            </w:r>
+          </w:p>
+        </w:tc>
+        <w:tc>
+          <w:tcPr>
+            <w:tcW w:w="1103" w:type="dxa"/>
             <w:shd w:val="clear" w:color="auto" w:fill="auto"/>
           </w:tcPr>
           <w:p>
@@ -424,7 +379,7 @@
         </w:tc>
         <w:tc>
           <w:tcPr>
-            <w:tcW w:w="870" w:type="dxa"/>
+            <w:tcW w:w="1134" w:type="dxa"/>
             <w:shd w:val="clear" w:color="auto" w:fill="auto"/>
           </w:tcPr>
           <w:p>
@@ -506,7 +461,7 @@
         </w:tc>
         <w:tc>
           <w:tcPr>
-            <w:tcW w:w="1540" w:type="dxa"/>
+            <w:tcW w:w="1103" w:type="dxa"/>
             <w:shd w:val="clear" w:color="auto" w:fill="auto"/>
           </w:tcPr>
           <w:p>
@@ -532,7 +487,7 @@
         </w:tc>
         <w:tc>
           <w:tcPr>
-            <w:tcW w:w="870" w:type="dxa"/>
+            <w:tcW w:w="1134" w:type="dxa"/>
             <w:shd w:val="clear" w:color="auto" w:fill="auto"/>
           </w:tcPr>
           <w:p>
@@ -614,7 +569,7 @@
         </w:tc>
         <w:tc>
           <w:tcPr>
-            <w:tcW w:w="1540" w:type="dxa"/>
+            <w:tcW w:w="1103" w:type="dxa"/>
             <w:shd w:val="clear" w:color="auto" w:fill="auto"/>
           </w:tcPr>
           <w:p>
@@ -640,7 +595,7 @@
         </w:tc>
         <w:tc>
           <w:tcPr>
-            <w:tcW w:w="870" w:type="dxa"/>
+            <w:tcW w:w="1134" w:type="dxa"/>
             <w:shd w:val="clear" w:color="auto" w:fill="auto"/>
           </w:tcPr>
           <w:p>
@@ -722,7 +677,7 @@
         </w:tc>
         <w:tc>
           <w:tcPr>
-            <w:tcW w:w="1540" w:type="dxa"/>
+            <w:tcW w:w="1103" w:type="dxa"/>
             <w:shd w:val="clear" w:color="auto" w:fill="auto"/>
           </w:tcPr>
           <w:p>
@@ -748,7 +703,7 @@
         </w:tc>
         <w:tc>
           <w:tcPr>
-            <w:tcW w:w="870" w:type="dxa"/>
+            <w:tcW w:w="1134" w:type="dxa"/>
             <w:shd w:val="clear" w:color="auto" w:fill="auto"/>
           </w:tcPr>
           <w:p>
@@ -830,7 +785,7 @@
         </w:tc>
         <w:tc>
           <w:tcPr>
-            <w:tcW w:w="1540" w:type="dxa"/>
+            <w:tcW w:w="1103" w:type="dxa"/>
             <w:shd w:val="clear" w:color="auto" w:fill="auto"/>
           </w:tcPr>
           <w:p>
@@ -856,7 +811,7 @@
         </w:tc>
         <w:tc>
           <w:tcPr>
-            <w:tcW w:w="870" w:type="dxa"/>
+            <w:tcW w:w="1134" w:type="dxa"/>
             <w:shd w:val="clear" w:color="auto" w:fill="auto"/>
           </w:tcPr>
           <w:p>
@@ -932,22 +887,13 @@
                 <w:szCs w:val="24"/>
                 <w:lang w:val="ru-RU"/>
               </w:rPr>
-              <w:t>Негде</w:t>
-            </w:r>
-            <w:r>
-              <w:rPr>
-                <w:rFonts w:ascii="Times New Roman" w:hAnsi="Times New Roman"/>
-                <w:sz w:val="24"/>
-                <w:szCs w:val="24"/>
-                <w:lang w:val="ru-RU"/>
-              </w:rPr>
-              <w:t xml:space="preserve"> оставить отзыв о предоставленной услуге</w:t>
-            </w:r>
-          </w:p>
-        </w:tc>
-        <w:tc>
-          <w:tcPr>
-            <w:tcW w:w="1540" w:type="dxa"/>
+              <w:t>Негде оставить отзыв о предоставленной услуге</w:t>
+            </w:r>
+          </w:p>
+        </w:tc>
+        <w:tc>
+          <w:tcPr>
+            <w:tcW w:w="1103" w:type="dxa"/>
             <w:shd w:val="clear" w:color="auto" w:fill="auto"/>
           </w:tcPr>
           <w:p>
@@ -973,7 +919,7 @@
         </w:tc>
         <w:tc>
           <w:tcPr>
-            <w:tcW w:w="870" w:type="dxa"/>
+            <w:tcW w:w="1134" w:type="dxa"/>
             <w:shd w:val="clear" w:color="auto" w:fill="auto"/>
           </w:tcPr>
           <w:p>
@@ -1049,16 +995,7 @@
                 <w:szCs w:val="24"/>
                 <w:lang w:val="ru-RU"/>
               </w:rPr>
-              <w:t>Отсутствие</w:t>
-            </w:r>
-            <w:r>
-              <w:rPr>
-                <w:rFonts w:ascii="Times New Roman" w:hAnsi="Times New Roman"/>
-                <w:sz w:val="24"/>
-                <w:szCs w:val="24"/>
-                <w:lang w:val="ru-RU"/>
-              </w:rPr>
-              <w:t xml:space="preserve"> обратной связи с предоставителями</w:t>
+              <w:t>Отсутствие обратной связи с предоставителями</w:t>
             </w:r>
             <w:r>
               <w:rPr>
@@ -1082,7 +1019,7 @@
         </w:tc>
         <w:tc>
           <w:tcPr>
-            <w:tcW w:w="1540" w:type="dxa"/>
+            <w:tcW w:w="1103" w:type="dxa"/>
             <w:shd w:val="clear" w:color="auto" w:fill="auto"/>
           </w:tcPr>
           <w:p>
@@ -1108,7 +1045,7 @@
         </w:tc>
         <w:tc>
           <w:tcPr>
-            <w:tcW w:w="870" w:type="dxa"/>
+            <w:tcW w:w="1134" w:type="dxa"/>
             <w:shd w:val="clear" w:color="auto" w:fill="auto"/>
           </w:tcPr>
           <w:p>
@@ -1190,7 +1127,7 @@
         </w:tc>
         <w:tc>
           <w:tcPr>
-            <w:tcW w:w="1540" w:type="dxa"/>
+            <w:tcW w:w="1103" w:type="dxa"/>
             <w:shd w:val="clear" w:color="auto" w:fill="auto"/>
           </w:tcPr>
           <w:p>
@@ -1216,7 +1153,7 @@
         </w:tc>
         <w:tc>
           <w:tcPr>
-            <w:tcW w:w="870" w:type="dxa"/>
+            <w:tcW w:w="1134" w:type="dxa"/>
             <w:shd w:val="clear" w:color="auto" w:fill="auto"/>
           </w:tcPr>
           <w:p>
@@ -1298,7 +1235,7 @@
         </w:tc>
         <w:tc>
           <w:tcPr>
-            <w:tcW w:w="1540" w:type="dxa"/>
+            <w:tcW w:w="1103" w:type="dxa"/>
             <w:shd w:val="clear" w:color="auto" w:fill="auto"/>
           </w:tcPr>
           <w:p>
@@ -1324,7 +1261,7 @@
         </w:tc>
         <w:tc>
           <w:tcPr>
-            <w:tcW w:w="870" w:type="dxa"/>
+            <w:tcW w:w="1134" w:type="dxa"/>
             <w:shd w:val="clear" w:color="auto" w:fill="auto"/>
           </w:tcPr>
           <w:p>
@@ -1390,7 +1327,7 @@
                 <w:rFonts w:ascii="Times New Roman" w:hAnsi="Times New Roman"/>
                 <w:sz w:val="24"/>
                 <w:szCs w:val="24"/>
-                <w:lang w:val="en-US"/>
+                <w:lang w:val="ru-RU"/>
               </w:rPr>
             </w:pPr>
             <w:r>
@@ -1406,7 +1343,7 @@
         </w:tc>
         <w:tc>
           <w:tcPr>
-            <w:tcW w:w="1540" w:type="dxa"/>
+            <w:tcW w:w="1103" w:type="dxa"/>
             <w:shd w:val="clear" w:color="auto" w:fill="auto"/>
           </w:tcPr>
           <w:p>
@@ -1432,7 +1369,7 @@
         </w:tc>
         <w:tc>
           <w:tcPr>
-            <w:tcW w:w="870" w:type="dxa"/>
+            <w:tcW w:w="1134" w:type="dxa"/>
             <w:shd w:val="clear" w:color="auto" w:fill="auto"/>
           </w:tcPr>
           <w:p>
@@ -1517,51 +1454,13 @@
                 <w:szCs w:val="24"/>
                 <w:lang w:val="ru-RU"/>
               </w:rPr>
-              <w:t>п</w:t>
-            </w:r>
-            <w:r>
-              <w:rPr>
-                <w:rFonts w:ascii="Times New Roman" w:hAnsi="Times New Roman"/>
-                <w:sz w:val="24"/>
-                <w:szCs w:val="24"/>
-                <w:lang w:val="ru-RU"/>
-              </w:rPr>
-              <w:t>оиск</w:t>
-            </w:r>
-            <w:r>
-              <w:rPr>
-                <w:rFonts w:ascii="Times New Roman" w:hAnsi="Times New Roman"/>
-                <w:sz w:val="24"/>
-                <w:szCs w:val="24"/>
-                <w:lang w:val="ru-RU"/>
-              </w:rPr>
-              <w:t>а</w:t>
-            </w:r>
-            <w:r>
-              <w:rPr>
-                <w:rFonts w:ascii="Times New Roman" w:hAnsi="Times New Roman"/>
-                <w:sz w:val="24"/>
-                <w:szCs w:val="24"/>
-                <w:lang w:val="ru-RU"/>
-              </w:rPr>
-              <w:t xml:space="preserve"> предло</w:t>
-            </w:r>
-            <w:bookmarkStart w:id="0" w:name="_GoBack"/>
-            <w:bookmarkEnd w:id="0"/>
-            <w:r>
-              <w:rPr>
-                <w:rFonts w:ascii="Times New Roman" w:hAnsi="Times New Roman"/>
-                <w:sz w:val="24"/>
-                <w:szCs w:val="24"/>
-                <w:lang w:val="ru-RU"/>
-              </w:rPr>
-              <w:t>жений по предоставлению комплекса услуг</w:t>
-            </w:r>
-          </w:p>
-        </w:tc>
-        <w:tc>
-          <w:tcPr>
-            <w:tcW w:w="1540" w:type="dxa"/>
+              <w:t>поиска предложений по предоставлению комплекса услуг</w:t>
+            </w:r>
+          </w:p>
+        </w:tc>
+        <w:tc>
+          <w:tcPr>
+            <w:tcW w:w="1103" w:type="dxa"/>
             <w:shd w:val="clear" w:color="auto" w:fill="auto"/>
           </w:tcPr>
           <w:p>
@@ -1587,7 +1486,7 @@
         </w:tc>
         <w:tc>
           <w:tcPr>
-            <w:tcW w:w="870" w:type="dxa"/>
+            <w:tcW w:w="1134" w:type="dxa"/>
             <w:shd w:val="clear" w:color="auto" w:fill="auto"/>
           </w:tcPr>
           <w:p>
@@ -1663,58 +1562,13 @@
                 <w:szCs w:val="24"/>
                 <w:lang w:val="ru-RU"/>
               </w:rPr>
-              <w:t xml:space="preserve">Неточности в </w:t>
-            </w:r>
-            <w:r>
-              <w:rPr>
-                <w:rFonts w:ascii="Times New Roman" w:hAnsi="Times New Roman"/>
-                <w:sz w:val="24"/>
-                <w:szCs w:val="24"/>
-                <w:lang w:val="ru-RU"/>
-              </w:rPr>
-              <w:t>приблизительной</w:t>
-            </w:r>
-            <w:r>
-              <w:rPr>
-                <w:rFonts w:ascii="Times New Roman" w:hAnsi="Times New Roman"/>
-                <w:sz w:val="24"/>
-                <w:szCs w:val="24"/>
-                <w:lang w:val="ru-RU"/>
-              </w:rPr>
-              <w:t xml:space="preserve"> оценке</w:t>
-            </w:r>
-            <w:r>
-              <w:rPr>
-                <w:rFonts w:ascii="Times New Roman" w:hAnsi="Times New Roman"/>
-                <w:sz w:val="24"/>
-                <w:szCs w:val="24"/>
-                <w:lang w:val="ru-RU"/>
-              </w:rPr>
-              <w:t xml:space="preserve"> стоимости</w:t>
-            </w:r>
-            <w:r>
-              <w:rPr>
-                <w:rFonts w:ascii="Times New Roman" w:hAnsi="Times New Roman"/>
-                <w:sz w:val="24"/>
-                <w:szCs w:val="24"/>
-                <w:lang w:val="ru-RU"/>
-              </w:rPr>
-              <w:t xml:space="preserve"> и срока выполнения</w:t>
-            </w:r>
-            <w:r>
-              <w:rPr>
-                <w:rFonts w:ascii="Times New Roman" w:hAnsi="Times New Roman"/>
-                <w:sz w:val="24"/>
-                <w:szCs w:val="24"/>
-                <w:lang w:val="ru-RU"/>
-              </w:rPr>
-              <w:t xml:space="preserve"> услуги</w:t>
-            </w:r>
-          </w:p>
-        </w:tc>
-        <w:tc>
-          <w:tcPr>
-            <w:tcW w:w="1540" w:type="dxa"/>
+              <w:t>Неточности в приблизительной оценке стоимости и срока выполнения услуги</w:t>
+            </w:r>
+          </w:p>
+        </w:tc>
+        <w:tc>
+          <w:tcPr>
+            <w:tcW w:w="1103" w:type="dxa"/>
             <w:shd w:val="clear" w:color="auto" w:fill="auto"/>
           </w:tcPr>
           <w:p>
@@ -1740,7 +1594,7 @@
         </w:tc>
         <w:tc>
           <w:tcPr>
-            <w:tcW w:w="870" w:type="dxa"/>
+            <w:tcW w:w="1134" w:type="dxa"/>
             <w:shd w:val="clear" w:color="auto" w:fill="auto"/>
           </w:tcPr>
           <w:p>
@@ -1822,7 +1676,7 @@
         </w:tc>
         <w:tc>
           <w:tcPr>
-            <w:tcW w:w="1540" w:type="dxa"/>
+            <w:tcW w:w="1103" w:type="dxa"/>
             <w:shd w:val="clear" w:color="auto" w:fill="auto"/>
           </w:tcPr>
           <w:p>
@@ -1848,7 +1702,7 @@
         </w:tc>
         <w:tc>
           <w:tcPr>
-            <w:tcW w:w="870" w:type="dxa"/>
+            <w:tcW w:w="1134" w:type="dxa"/>
             <w:shd w:val="clear" w:color="auto" w:fill="auto"/>
           </w:tcPr>
           <w:p>
@@ -1878,8 +1732,22 @@
       <w:pPr>
         <w:rPr>
           <w:rFonts w:ascii="Times New Roman" w:hAnsi="Times New Roman"/>
-          <w:b/>
           <w:sz w:val="32"/>
+          <w:szCs w:val="32"/>
+          <w:u w:val="single"/>
+          <w:lang w:val="ru-RU"/>
+        </w:rPr>
+      </w:pPr>
+      <w:bookmarkStart w:id="0" w:name="_GoBack"/>
+      <w:bookmarkEnd w:id="0"/>
+    </w:p>
+    <w:p>
+      <w:pPr>
+        <w:jc w:val="both"/>
+        <w:rPr>
+          <w:rFonts w:ascii="Times New Roman" w:hAnsi="Times New Roman"/>
+          <w:sz w:val="32"/>
+          <w:szCs w:val="32"/>
           <w:lang w:val="ru-RU"/>
         </w:rPr>
       </w:pPr>
@@ -1889,16 +1757,16 @@
           <w:lang w:val="en-US"/>
         </w:rPr>
         <w:drawing>
-          <wp:anchor distT="0" distB="0" distL="114300" distR="114300" simplePos="0" relativeHeight="251658240" behindDoc="0" locked="0" layoutInCell="1" allowOverlap="1">
+          <wp:anchor distT="0" distB="0" distL="114300" distR="114300" simplePos="0" relativeHeight="251658240" behindDoc="0" locked="0" layoutInCell="1" allowOverlap="1" wp14:anchorId="13437729" wp14:editId="1E3F0BCE">
             <wp:simplePos x="0" y="0"/>
             <wp:positionH relativeFrom="margin">
               <wp:align>right</wp:align>
             </wp:positionH>
             <wp:positionV relativeFrom="paragraph">
-              <wp:posOffset>421005</wp:posOffset>
+              <wp:posOffset>815975</wp:posOffset>
             </wp:positionV>
-            <wp:extent cx="6159260" cy="4105910"/>
-            <wp:effectExtent l="0" t="0" r="13335" b="8890"/>
+            <wp:extent cx="6372225" cy="4152900"/>
+            <wp:effectExtent l="0" t="0" r="9525" b="0"/>
             <wp:wrapSquare wrapText="bothSides"/>
             <wp:docPr id="1" name="Диаграмма 1"/>
             <wp:cNvGraphicFramePr/>
@@ -1916,10 +1784,101 @@
           </wp:anchor>
         </w:drawing>
       </w:r>
+      <w:r>
+        <w:rPr>
+          <w:rFonts w:ascii="Times New Roman" w:hAnsi="Times New Roman"/>
+          <w:sz w:val="32"/>
+          <w:szCs w:val="32"/>
+          <w:u w:val="single"/>
+          <w:lang w:val="ru-RU"/>
+        </w:rPr>
+        <w:t>Источник статистики</w:t>
+      </w:r>
+      <w:r>
+        <w:rPr>
+          <w:rFonts w:ascii="Times New Roman" w:hAnsi="Times New Roman"/>
+          <w:sz w:val="32"/>
+          <w:szCs w:val="32"/>
+          <w:lang w:val="ru-RU"/>
+        </w:rPr>
+        <w:t>: результаты онлайн –</w:t>
+      </w:r>
+      <w:r>
+        <w:rPr>
+          <w:rFonts w:ascii="Times New Roman" w:hAnsi="Times New Roman"/>
+          <w:sz w:val="32"/>
+          <w:szCs w:val="32"/>
+          <w:lang w:val="ru-RU"/>
+        </w:rPr>
+        <w:t xml:space="preserve"> анкетирования потенциальных пользователей</w:t>
+      </w:r>
+      <w:r>
+        <w:rPr>
+          <w:rFonts w:ascii="Times New Roman" w:hAnsi="Times New Roman"/>
+          <w:sz w:val="32"/>
+          <w:szCs w:val="32"/>
+          <w:lang w:val="ru-RU"/>
+        </w:rPr>
+        <w:t>, проведенного с помощью сервиса</w:t>
+      </w:r>
+      <w:r>
+        <w:rPr>
+          <w:rFonts w:ascii="Times New Roman" w:hAnsi="Times New Roman"/>
+          <w:sz w:val="32"/>
+          <w:szCs w:val="32"/>
+          <w:lang w:val="ru-RU"/>
+        </w:rPr>
+        <w:t xml:space="preserve"> </w:t>
+      </w:r>
+      <w:r>
+        <w:rPr>
+          <w:rFonts w:ascii="Times New Roman" w:hAnsi="Times New Roman"/>
+          <w:sz w:val="32"/>
+          <w:szCs w:val="32"/>
+          <w:lang w:val="en-US"/>
+        </w:rPr>
+        <w:t>Google</w:t>
+      </w:r>
+      <w:r>
+        <w:rPr>
+          <w:rFonts w:ascii="Times New Roman" w:hAnsi="Times New Roman"/>
+          <w:sz w:val="32"/>
+          <w:szCs w:val="32"/>
+          <w:lang w:val="ru-RU"/>
+        </w:rPr>
+        <w:t xml:space="preserve"> </w:t>
+      </w:r>
+      <w:r>
+        <w:rPr>
+          <w:rFonts w:ascii="Times New Roman" w:hAnsi="Times New Roman"/>
+          <w:sz w:val="32"/>
+          <w:szCs w:val="32"/>
+          <w:lang w:val="en-US"/>
+        </w:rPr>
+        <w:t>Docs</w:t>
+      </w:r>
+      <w:r>
+        <w:rPr>
+          <w:rFonts w:ascii="Times New Roman" w:hAnsi="Times New Roman"/>
+          <w:sz w:val="32"/>
+          <w:szCs w:val="32"/>
+          <w:lang w:val="ru-RU"/>
+        </w:rPr>
+        <w:t>.</w:t>
+      </w:r>
+      <w:r>
+        <w:rPr>
+          <w:rFonts w:ascii="Times New Roman" w:hAnsi="Times New Roman"/>
+          <w:sz w:val="32"/>
+          <w:szCs w:val="32"/>
+          <w:lang w:val="ru-RU"/>
+        </w:rPr>
+        <w:t xml:space="preserve"> </w:t>
+      </w:r>
     </w:p>
     <w:sectPr>
       <w:pgSz w:w="11906" w:h="16838"/>
-      <w:pgMar w:top="1134" w:right="851" w:bottom="1134" w:left="1701" w:header="709" w:footer="709" w:gutter="0"/>
+      <w:pgMar w:top="720" w:right="720" w:bottom="720" w:left="720" w:header="709" w:footer="709" w:gutter="0"/>
       <w:cols w:space="708"/>
       <w:docGrid w:linePitch="360"/>
     </w:sectPr>
@@ -2382,6 +2341,7 @@
       <c:style val="2"/>
     </mc:Fallback>
   </mc:AlternateContent>
+  <c:clrMapOvr bg1="lt1" tx1="dk1" bg2="lt2" tx2="dk2" accent1="accent1" accent2="accent2" accent3="accent3" accent4="accent4" accent5="accent5" accent6="accent6" hlink="hlink" folHlink="folHlink"/>
   <c:chart>
     <c:title>
       <c:tx>
@@ -2403,7 +2363,7 @@
               </a:defRPr>
             </a:pPr>
             <a:r>
-              <a:rPr lang="uk-UA"/>
+              <a:rPr lang="ru-RU"/>
               <a:t>Диаграмма Парето</a:t>
             </a:r>
           </a:p>
@@ -2449,15 +2409,7 @@
           <c:idx val="0"/>
           <c:order val="0"/>
           <c:tx>
-            <c:strRef>
-              <c:f>Лист3!$B$1</c:f>
-              <c:strCache>
-                <c:ptCount val="1"/>
-                <c:pt idx="0">
-                  <c:v>Кол-во жалоб на проблему</c:v>
-                </c:pt>
-              </c:strCache>
-            </c:strRef>
+            <c:v>Доля необходимости</c:v>
           </c:tx>
           <c:spPr>
             <a:solidFill>
@@ -2471,58 +2423,58 @@
           <c:invertIfNegative val="0"/>
           <c:val>
             <c:numRef>
-              <c:f>Лист3!$B$2:$B$15</c:f>
+              <c:f>Лист3!$G$2:$G$15</c:f>
               <c:numCache>
-                <c:formatCode>0.00</c:formatCode>
+                <c:formatCode>0.00%</c:formatCode>
                 <c:ptCount val="14"/>
                 <c:pt idx="0">
-                  <c:v>135</c:v>
+                  <c:v>0.17352185089974292</c:v>
                 </c:pt>
                 <c:pt idx="1">
-                  <c:v>112</c:v>
+                  <c:v>0.14395886889460155</c:v>
                 </c:pt>
                 <c:pt idx="2">
-                  <c:v>95</c:v>
+                  <c:v>0.12210796915167095</c:v>
                 </c:pt>
                 <c:pt idx="3">
-                  <c:v>89</c:v>
+                  <c:v>0.11439588688946016</c:v>
                 </c:pt>
                 <c:pt idx="4">
-                  <c:v>73</c:v>
+                  <c:v>9.383033419023136E-2</c:v>
                 </c:pt>
                 <c:pt idx="5">
-                  <c:v>58</c:v>
+                  <c:v>7.4550128534704371E-2</c:v>
                 </c:pt>
                 <c:pt idx="6">
-                  <c:v>53</c:v>
+                  <c:v>6.8123393316195366E-2</c:v>
                 </c:pt>
                 <c:pt idx="7">
-                  <c:v>42</c:v>
+                  <c:v>5.3984575835475578E-2</c:v>
                 </c:pt>
                 <c:pt idx="8">
-                  <c:v>37</c:v>
+                  <c:v>4.7557840616966579E-2</c:v>
                 </c:pt>
                 <c:pt idx="9">
-                  <c:v>25</c:v>
+                  <c:v>3.2133676092544985E-2</c:v>
                 </c:pt>
                 <c:pt idx="10">
-                  <c:v>19</c:v>
+                  <c:v>2.4421593830334189E-2</c:v>
                 </c:pt>
                 <c:pt idx="11">
-                  <c:v>16</c:v>
+                  <c:v>2.056555269922879E-2</c:v>
                 </c:pt>
                 <c:pt idx="12">
-                  <c:v>13</c:v>
+                  <c:v>1.6709511568123392E-2</c:v>
                 </c:pt>
                 <c:pt idx="13">
-                  <c:v>11</c:v>
+                  <c:v>1.4138817480719794E-2</c:v>
                 </c:pt>
               </c:numCache>
             </c:numRef>
           </c:val>
           <c:extLst>
             <c:ext xmlns:c16="http://schemas.microsoft.com/office/drawing/2014/chart" uri="{C3380CC4-5D6E-409C-BE32-E72D297353CC}">
-              <c16:uniqueId val="{00000000-B086-4D53-A7EA-715543D01920}"/>
+              <c16:uniqueId val="{00000000-4CFF-4A62-8AAD-9A7A15B2CF8D}"/>
             </c:ext>
           </c:extLst>
         </c:ser>
@@ -2534,10 +2486,9 @@
           <c:showPercent val="0"/>
           <c:showBubbleSize val="0"/>
         </c:dLbls>
-        <c:gapWidth val="72"/>
-        <c:overlap val="-71"/>
-        <c:axId val="323605936"/>
-        <c:axId val="323606496"/>
+        <c:gapWidth val="150"/>
+        <c:axId val="1437405407"/>
+        <c:axId val="1437405823"/>
       </c:barChart>
       <c:barChart>
         <c:barDir val="col"/>
@@ -2546,21 +2497,10 @@
         <c:ser>
           <c:idx val="3"/>
           <c:order val="3"/>
-          <c:tx>
-            <c:strRef>
-              <c:f>Лист3!$E$1</c:f>
-              <c:strCache>
-                <c:ptCount val="1"/>
-                <c:pt idx="0">
-                  <c:v>Подсветка</c:v>
-                </c:pt>
-              </c:strCache>
-            </c:strRef>
-          </c:tx>
           <c:spPr>
             <a:solidFill>
               <a:srgbClr val="FFFF00">
-                <a:alpha val="10000"/>
+                <a:alpha val="14000"/>
               </a:srgbClr>
             </a:solidFill>
             <a:ln>
@@ -2571,30 +2511,30 @@
           <c:invertIfNegative val="0"/>
           <c:val>
             <c:numRef>
-              <c:f>Лист3!$E$2:$E$15</c:f>
+              <c:f>Лист3!$H$2:$H$15</c:f>
               <c:numCache>
-                <c:formatCode>0.00</c:formatCode>
+                <c:formatCode>0.00%</c:formatCode>
                 <c:ptCount val="14"/>
                 <c:pt idx="0">
-                  <c:v>160</c:v>
+                  <c:v>1</c:v>
                 </c:pt>
                 <c:pt idx="1">
-                  <c:v>160</c:v>
+                  <c:v>1</c:v>
                 </c:pt>
                 <c:pt idx="2">
-                  <c:v>160</c:v>
+                  <c:v>1</c:v>
                 </c:pt>
                 <c:pt idx="3">
-                  <c:v>160</c:v>
+                  <c:v>1</c:v>
                 </c:pt>
                 <c:pt idx="4">
-                  <c:v>160</c:v>
+                  <c:v>1</c:v>
                 </c:pt>
                 <c:pt idx="5">
-                  <c:v>160</c:v>
+                  <c:v>1</c:v>
                 </c:pt>
                 <c:pt idx="6">
-                  <c:v>160</c:v>
+                  <c:v>1</c:v>
                 </c:pt>
                 <c:pt idx="7">
                   <c:v>0</c:v>
@@ -2622,7 +2562,7 @@
           </c:val>
           <c:extLst>
             <c:ext xmlns:c16="http://schemas.microsoft.com/office/drawing/2014/chart" uri="{C3380CC4-5D6E-409C-BE32-E72D297353CC}">
-              <c16:uniqueId val="{00000001-B086-4D53-A7EA-715543D01920}"/>
+              <c16:uniqueId val="{00000001-4CFF-4A62-8AAD-9A7A15B2CF8D}"/>
             </c:ext>
           </c:extLst>
         </c:ser>
@@ -2635,8 +2575,8 @@
           <c:showBubbleSize val="0"/>
         </c:dLbls>
         <c:gapWidth val="0"/>
-        <c:axId val="323609296"/>
-        <c:axId val="323607056"/>
+        <c:axId val="734101359"/>
+        <c:axId val="734093871"/>
       </c:barChart>
       <c:lineChart>
         <c:grouping val="standard"/>
@@ -2645,20 +2585,12 @@
           <c:idx val="1"/>
           <c:order val="1"/>
           <c:tx>
-            <c:strRef>
-              <c:f>Лист3!$C$1</c:f>
-              <c:strCache>
-                <c:ptCount val="1"/>
-                <c:pt idx="0">
-                  <c:v>Порог</c:v>
-                </c:pt>
-              </c:strCache>
-            </c:strRef>
+            <c:v>Накопленная доля необходимости</c:v>
           </c:tx>
           <c:spPr>
             <a:ln w="28575" cap="rnd">
               <a:solidFill>
-                <a:srgbClr val="FF0000"/>
+                <a:schemeClr val="accent2"/>
               </a:solidFill>
               <a:round/>
             </a:ln>
@@ -2681,51 +2613,51 @@
           </c:marker>
           <c:val>
             <c:numRef>
-              <c:f>Лист3!$C$2:$C$15</c:f>
+              <c:f>Лист3!$D$2:$D$15</c:f>
               <c:numCache>
                 <c:formatCode>0%</c:formatCode>
                 <c:ptCount val="14"/>
                 <c:pt idx="0">
-                  <c:v>0.8</c:v>
+                  <c:v>0.17352185089974298</c:v>
                 </c:pt>
                 <c:pt idx="1">
-                  <c:v>0.8</c:v>
+                  <c:v>0.31748071979434445</c:v>
                 </c:pt>
                 <c:pt idx="2">
-                  <c:v>0.8</c:v>
+                  <c:v>0.43958868894601538</c:v>
                 </c:pt>
                 <c:pt idx="3">
-                  <c:v>0.8</c:v>
+                  <c:v>0.55398457583547556</c:v>
                 </c:pt>
                 <c:pt idx="4">
-                  <c:v>0.8</c:v>
+                  <c:v>0.6478149100257069</c:v>
                 </c:pt>
                 <c:pt idx="5">
-                  <c:v>0.8</c:v>
+                  <c:v>0.72236503856041123</c:v>
                 </c:pt>
                 <c:pt idx="6">
-                  <c:v>0.8</c:v>
+                  <c:v>0.79048843187660667</c:v>
                 </c:pt>
                 <c:pt idx="7">
-                  <c:v>0.8</c:v>
+                  <c:v>0.84447300771208222</c:v>
                 </c:pt>
                 <c:pt idx="8">
-                  <c:v>0.8</c:v>
+                  <c:v>0.89203084832904878</c:v>
                 </c:pt>
                 <c:pt idx="9">
-                  <c:v>0.8</c:v>
+                  <c:v>0.9241645244215938</c:v>
                 </c:pt>
                 <c:pt idx="10">
-                  <c:v>0.8</c:v>
+                  <c:v>0.94858611825192796</c:v>
                 </c:pt>
                 <c:pt idx="11">
-                  <c:v>0.8</c:v>
+                  <c:v>0.96915167095115673</c:v>
                 </c:pt>
                 <c:pt idx="12">
-                  <c:v>0.8</c:v>
+                  <c:v>0.98586118251928012</c:v>
                 </c:pt>
                 <c:pt idx="13">
-                  <c:v>0.8</c:v>
+                  <c:v>1</c:v>
                 </c:pt>
               </c:numCache>
             </c:numRef>
@@ -2733,7 +2665,7 @@
           <c:smooth val="0"/>
           <c:extLst>
             <c:ext xmlns:c16="http://schemas.microsoft.com/office/drawing/2014/chart" uri="{C3380CC4-5D6E-409C-BE32-E72D297353CC}">
-              <c16:uniqueId val="{00000002-B086-4D53-A7EA-715543D01920}"/>
+              <c16:uniqueId val="{00000002-4CFF-4A62-8AAD-9A7A15B2CF8D}"/>
             </c:ext>
           </c:extLst>
         </c:ser>
@@ -2741,20 +2673,12 @@
           <c:idx val="2"/>
           <c:order val="2"/>
           <c:tx>
-            <c:strRef>
-              <c:f>Лист3!$D$1</c:f>
-              <c:strCache>
-                <c:ptCount val="1"/>
-                <c:pt idx="0">
-                  <c:v>Накопленная доля необходимости</c:v>
-                </c:pt>
-              </c:strCache>
-            </c:strRef>
+            <c:v>Порог</c:v>
           </c:tx>
           <c:spPr>
             <a:ln w="28575" cap="rnd">
               <a:solidFill>
-                <a:srgbClr val="92D050"/>
+                <a:schemeClr val="accent3"/>
               </a:solidFill>
               <a:round/>
             </a:ln>
@@ -2777,51 +2701,51 @@
           </c:marker>
           <c:val>
             <c:numRef>
-              <c:f>Лист3!$D$2:$D$15</c:f>
+              <c:f>Лист3!$C$2:$C$15</c:f>
               <c:numCache>
                 <c:formatCode>0%</c:formatCode>
                 <c:ptCount val="14"/>
                 <c:pt idx="0">
-                  <c:v>0.17352185089974298</c:v>
+                  <c:v>0.8</c:v>
                 </c:pt>
                 <c:pt idx="1">
-                  <c:v>0.31748071979434445</c:v>
+                  <c:v>0.8</c:v>
                 </c:pt>
                 <c:pt idx="2">
-                  <c:v>0.43958868894601538</c:v>
+                  <c:v>0.8</c:v>
                 </c:pt>
                 <c:pt idx="3">
-                  <c:v>0.55398457583547556</c:v>
+                  <c:v>0.8</c:v>
                 </c:pt>
                 <c:pt idx="4">
-                  <c:v>0.6478149100257069</c:v>
+                  <c:v>0.8</c:v>
                 </c:pt>
                 <c:pt idx="5">
-                  <c:v>0.72236503856041123</c:v>
+                  <c:v>0.8</c:v>
                 </c:pt>
                 <c:pt idx="6">
-                  <c:v>0.79048843187660667</c:v>
+                  <c:v>0.8</c:v>
                 </c:pt>
                 <c:pt idx="7">
-                  <c:v>0.84447300771208222</c:v>
+                  <c:v>0.8</c:v>
                 </c:pt>
                 <c:pt idx="8">
-                  <c:v>0.89203084832904878</c:v>
+                  <c:v>0.8</c:v>
                 </c:pt>
                 <c:pt idx="9">
-                  <c:v>0.9241645244215938</c:v>
+                  <c:v>0.8</c:v>
                 </c:pt>
                 <c:pt idx="10">
-                  <c:v>0.94858611825192796</c:v>
+                  <c:v>0.8</c:v>
                 </c:pt>
                 <c:pt idx="11">
-                  <c:v>0.96915167095115673</c:v>
+                  <c:v>0.8</c:v>
                 </c:pt>
                 <c:pt idx="12">
-                  <c:v>0.98586118251928012</c:v>
+                  <c:v>0.8</c:v>
                 </c:pt>
                 <c:pt idx="13">
-                  <c:v>1</c:v>
+                  <c:v>0.8</c:v>
                 </c:pt>
               </c:numCache>
             </c:numRef>
@@ -2829,7 +2753,7 @@
           <c:smooth val="0"/>
           <c:extLst>
             <c:ext xmlns:c16="http://schemas.microsoft.com/office/drawing/2014/chart" uri="{C3380CC4-5D6E-409C-BE32-E72D297353CC}">
-              <c16:uniqueId val="{00000003-B086-4D53-A7EA-715543D01920}"/>
+              <c16:uniqueId val="{00000003-4CFF-4A62-8AAD-9A7A15B2CF8D}"/>
             </c:ext>
           </c:extLst>
         </c:ser>
@@ -2843,11 +2767,11 @@
         </c:dLbls>
         <c:marker val="1"/>
         <c:smooth val="0"/>
-        <c:axId val="323609296"/>
-        <c:axId val="323607056"/>
+        <c:axId val="1437405407"/>
+        <c:axId val="1437405823"/>
       </c:lineChart>
       <c:catAx>
-        <c:axId val="323605936"/>
+        <c:axId val="1437405407"/>
         <c:scaling>
           <c:orientation val="minMax"/>
         </c:scaling>
@@ -2889,7 +2813,7 @@
             <a:endParaRPr lang="en-US"/>
           </a:p>
         </c:txPr>
-        <c:crossAx val="323606496"/>
+        <c:crossAx val="1437405823"/>
         <c:crosses val="autoZero"/>
         <c:auto val="1"/>
         <c:lblAlgn val="ctr"/>
@@ -2897,9 +2821,10 @@
         <c:noMultiLvlLbl val="0"/>
       </c:catAx>
       <c:valAx>
-        <c:axId val="323606496"/>
+        <c:axId val="1437405823"/>
         <c:scaling>
           <c:orientation val="minMax"/>
+          <c:max val="1"/>
         </c:scaling>
         <c:delete val="0"/>
         <c:axPos val="l"/>
@@ -2917,7 +2842,7 @@
             <a:effectLst/>
           </c:spPr>
         </c:majorGridlines>
-        <c:numFmt formatCode="0.00" sourceLinked="1"/>
+        <c:numFmt formatCode="0.00%" sourceLinked="1"/>
         <c:majorTickMark val="none"/>
         <c:minorTickMark val="none"/>
         <c:tickLblPos val="nextTo"/>
@@ -2948,55 +2873,28 @@
             <a:endParaRPr lang="en-US"/>
           </a:p>
         </c:txPr>
-        <c:crossAx val="323605936"/>
+        <c:crossAx val="1437405407"/>
         <c:crosses val="autoZero"/>
         <c:crossBetween val="between"/>
       </c:valAx>
       <c:valAx>
-        <c:axId val="323607056"/>
+        <c:axId val="734093871"/>
         <c:scaling>
           <c:orientation val="minMax"/>
           <c:max val="1"/>
         </c:scaling>
-        <c:delete val="0"/>
+        <c:delete val="1"/>
         <c:axPos val="r"/>
-        <c:numFmt formatCode="0%" sourceLinked="0"/>
+        <c:numFmt formatCode="0.00%" sourceLinked="1"/>
         <c:majorTickMark val="out"/>
         <c:minorTickMark val="none"/>
         <c:tickLblPos val="nextTo"/>
-        <c:spPr>
-          <a:noFill/>
-          <a:ln>
-            <a:noFill/>
-          </a:ln>
-          <a:effectLst/>
-        </c:spPr>
-        <c:txPr>
-          <a:bodyPr rot="-60000000" spcFirstLastPara="1" vertOverflow="ellipsis" vert="horz" wrap="square" anchor="ctr" anchorCtr="1"/>
-          <a:lstStyle/>
-          <a:p>
-            <a:pPr>
-              <a:defRPr sz="900" b="0" i="0" u="none" strike="noStrike" kern="1200" baseline="0">
-                <a:solidFill>
-                  <a:schemeClr val="tx1">
-                    <a:lumMod val="65000"/>
-                    <a:lumOff val="35000"/>
-                  </a:schemeClr>
-                </a:solidFill>
-                <a:latin typeface="+mn-lt"/>
-                <a:ea typeface="+mn-ea"/>
-                <a:cs typeface="+mn-cs"/>
-              </a:defRPr>
-            </a:pPr>
-            <a:endParaRPr lang="en-US"/>
-          </a:p>
-        </c:txPr>
-        <c:crossAx val="323609296"/>
+        <c:crossAx val="734101359"/>
         <c:crosses val="max"/>
         <c:crossBetween val="between"/>
       </c:valAx>
       <c:catAx>
-        <c:axId val="323609296"/>
+        <c:axId val="734101359"/>
         <c:scaling>
           <c:orientation val="minMax"/>
         </c:scaling>
@@ -3005,7 +2903,7 @@
         <c:majorTickMark val="out"/>
         <c:minorTickMark val="none"/>
         <c:tickLblPos val="nextTo"/>
-        <c:crossAx val="323607056"/>
+        <c:crossAx val="734093871"/>
         <c:crosses val="autoZero"/>
         <c:auto val="1"/>
         <c:lblAlgn val="ctr"/>
@@ -3084,7 +2982,7 @@
       <a:endParaRPr lang="en-US"/>
     </a:p>
   </c:txPr>
-  <c:externalData r:id="rId3">
+  <c:externalData r:id="rId4">
     <c:autoUpdate val="0"/>
   </c:externalData>
 </c:chartSpace>
@@ -3892,4 +3790,285 @@
     </a:ext>
   </a:extLst>
 </a:theme>
+</file>
+
+<file path=word/theme/themeOverride1.xml><?xml version="1.0" encoding="utf-8"?>
+<a:themeOverride xmlns:a="http://schemas.openxmlformats.org/drawingml/2006/main">
+  <a:clrScheme name="Стандартная">
+    <a:dk1>
+      <a:sysClr val="windowText" lastClr="000000"/>
+    </a:dk1>
+    <a:lt1>
+      <a:sysClr val="window" lastClr="FFFFFF"/>
+    </a:lt1>
+    <a:dk2>
+      <a:srgbClr val="1F497D"/>
+    </a:dk2>
+    <a:lt2>
+      <a:srgbClr val="EEECE1"/>
+    </a:lt2>
+    <a:accent1>
+      <a:srgbClr val="4F81BD"/>
+    </a:accent1>
+    <a:accent2>
+      <a:srgbClr val="C0504D"/>
+    </a:accent2>
+    <a:accent3>
+      <a:srgbClr val="9BBB59"/>
+    </a:accent3>
+    <a:accent4>
+      <a:srgbClr val="8064A2"/>
+    </a:accent4>
+    <a:accent5>
+      <a:srgbClr val="4BACC6"/>
+    </a:accent5>
+    <a:accent6>
+      <a:srgbClr val="F79646"/>
+    </a:accent6>
+    <a:hlink>
+      <a:srgbClr val="0000FF"/>
+    </a:hlink>
+    <a:folHlink>
+      <a:srgbClr val="800080"/>
+    </a:folHlink>
+  </a:clrScheme>
+  <a:fontScheme name="Стандартная">
+    <a:majorFont>
+      <a:latin typeface="Cambria" panose="020F0302020204030204"/>
+      <a:ea typeface=""/>
+      <a:cs typeface=""/>
+      <a:font script="Jpan" typeface="ＭＳ Ｐゴシック"/>
+      <a:font script="Hang" typeface="맑은 고딕"/>
+      <a:font script="Hans" typeface="宋体"/>
+      <a:font script="Hant" typeface="新細明體"/>
+      <a:font script="Arab" typeface="Times New Roman"/>
+      <a:font script="Hebr" typeface="Times New Roman"/>
+      <a:font script="Thai" typeface="Tahoma"/>
+      <a:font script="Ethi" typeface="Nyala"/>
+      <a:font script="Beng" typeface="Vrinda"/>
+      <a:font script="Gujr" typeface="Shruti"/>
+      <a:font script="Khmr" typeface="MoolBoran"/>
+      <a:font script="Knda" typeface="Tunga"/>
+      <a:font script="Guru" typeface="Raavi"/>
+      <a:font script="Cans" typeface="Euphemia"/>
+      <a:font script="Cher" typeface="Plantagenet Cherokee"/>
+      <a:font script="Yiii" typeface="Microsoft Yi Baiti"/>
+      <a:font script="Tibt" typeface="Microsoft Himalaya"/>
+      <a:font script="Thaa" typeface="MV Boli"/>
+      <a:font script="Deva" typeface="Mangal"/>
+      <a:font script="Telu" typeface="Gautami"/>
+      <a:font script="Taml" typeface="Latha"/>
+      <a:font script="Syrc" typeface="Estrangelo Edessa"/>
+      <a:font script="Orya" typeface="Kalinga"/>
+      <a:font script="Mlym" typeface="Kartika"/>
+      <a:font script="Laoo" typeface="DokChampa"/>
+      <a:font script="Sinh" typeface="Iskoola Pota"/>
+      <a:font script="Mong" typeface="Mongolian Baiti"/>
+      <a:font script="Viet" typeface="Times New Roman"/>
+      <a:font script="Uigh" typeface="Microsoft Uighur"/>
+      <a:font script="Geor" typeface="Sylfaen"/>
+    </a:majorFont>
+    <a:minorFont>
+      <a:latin typeface="Calibri" panose="020F0502020204030204"/>
+      <a:ea typeface=""/>
+      <a:cs typeface=""/>
+      <a:font script="Jpan" typeface="ＭＳ Ｐゴシック"/>
+      <a:font script="Hang" typeface="맑은 고딕"/>
+      <a:font script="Hans" typeface="宋体"/>
+      <a:font script="Hant" typeface="新細明體"/>
+      <a:font script="Arab" typeface="Arial"/>
+      <a:font script="Hebr" typeface="Arial"/>
+      <a:font script="Thai" typeface="Tahoma"/>
+      <a:font script="Ethi" typeface="Nyala"/>
+      <a:font script="Beng" typeface="Vrinda"/>
+      <a:font script="Gujr" typeface="Shruti"/>
+      <a:font script="Khmr" typeface="DaunPenh"/>
+      <a:font script="Knda" typeface="Tunga"/>
+      <a:font script="Guru" typeface="Raavi"/>
+      <a:font script="Cans" typeface="Euphemia"/>
+      <a:font script="Cher" typeface="Plantagenet Cherokee"/>
+      <a:font script="Yiii" typeface="Microsoft Yi Baiti"/>
+      <a:font script="Tibt" typeface="Microsoft Himalaya"/>
+      <a:font script="Thaa" typeface="MV Boli"/>
+      <a:font script="Deva" typeface="Mangal"/>
+      <a:font script="Telu" typeface="Gautami"/>
+      <a:font script="Taml" typeface="Latha"/>
+      <a:font script="Syrc" typeface="Estrangelo Edessa"/>
+      <a:font script="Orya" typeface="Kalinga"/>
+      <a:font script="Mlym" typeface="Kartika"/>
+      <a:font script="Laoo" typeface="DokChampa"/>
+      <a:font script="Sinh" typeface="Iskoola Pota"/>
+      <a:font script="Mong" typeface="Mongolian Baiti"/>
+      <a:font script="Viet" typeface="Arial"/>
+      <a:font script="Uigh" typeface="Microsoft Uighur"/>
+      <a:font script="Geor" typeface="Sylfaen"/>
+    </a:minorFont>
+  </a:fontScheme>
+  <a:fmtScheme name="Стандартная">
+    <a:fillStyleLst>
+      <a:solidFill>
+        <a:schemeClr val="phClr"/>
+      </a:solidFill>
+      <a:gradFill rotWithShape="1">
+        <a:gsLst>
+          <a:gs pos="0">
+            <a:schemeClr val="phClr">
+              <a:tint val="50000"/>
+              <a:satMod val="300000"/>
+            </a:schemeClr>
+          </a:gs>
+          <a:gs pos="35000">
+            <a:schemeClr val="phClr">
+              <a:tint val="37000"/>
+              <a:satMod val="300000"/>
+            </a:schemeClr>
+          </a:gs>
+          <a:gs pos="100000">
+            <a:schemeClr val="phClr">
+              <a:tint val="15000"/>
+              <a:satMod val="350000"/>
+            </a:schemeClr>
+          </a:gs>
+        </a:gsLst>
+        <a:lin ang="16200000" scaled="1"/>
+      </a:gradFill>
+      <a:gradFill rotWithShape="1">
+        <a:gsLst>
+          <a:gs pos="0">
+            <a:schemeClr val="phClr">
+              <a:shade val="51000"/>
+              <a:satMod val="130000"/>
+            </a:schemeClr>
+          </a:gs>
+          <a:gs pos="80000">
+            <a:schemeClr val="phClr">
+              <a:shade val="93000"/>
+              <a:satMod val="130000"/>
+            </a:schemeClr>
+          </a:gs>
+          <a:gs pos="100000">
+            <a:schemeClr val="phClr">
+              <a:shade val="94000"/>
+              <a:satMod val="135000"/>
+            </a:schemeClr>
+          </a:gs>
+        </a:gsLst>
+        <a:lin ang="16200000" scaled="0"/>
+      </a:gradFill>
+    </a:fillStyleLst>
+    <a:lnStyleLst>
+      <a:ln w="9525" cap="flat" cmpd="sng" algn="ctr">
+        <a:solidFill>
+          <a:schemeClr val="phClr">
+            <a:shade val="95000"/>
+            <a:satMod val="105000"/>
+          </a:schemeClr>
+        </a:solidFill>
+        <a:prstDash val="solid"/>
+      </a:ln>
+      <a:ln w="25400" cap="flat" cmpd="sng" algn="ctr">
+        <a:solidFill>
+          <a:schemeClr val="phClr"/>
+        </a:solidFill>
+        <a:prstDash val="solid"/>
+      </a:ln>
+      <a:ln w="38100" cap="flat" cmpd="sng" algn="ctr">
+        <a:solidFill>
+          <a:schemeClr val="phClr"/>
+        </a:solidFill>
+        <a:prstDash val="solid"/>
+      </a:ln>
+    </a:lnStyleLst>
+    <a:effectStyleLst>
+      <a:effectStyle>
+        <a:effectLst>
+          <a:outerShdw blurRad="40000" dist="20000" dir="5400000" rotWithShape="0">
+            <a:srgbClr val="000000">
+              <a:alpha val="38000"/>
+            </a:srgbClr>
+          </a:outerShdw>
+        </a:effectLst>
+      </a:effectStyle>
+      <a:effectStyle>
+        <a:effectLst>
+          <a:outerShdw blurRad="40000" dist="23000" dir="5400000" rotWithShape="0">
+            <a:srgbClr val="000000">
+              <a:alpha val="35000"/>
+            </a:srgbClr>
+          </a:outerShdw>
+        </a:effectLst>
+      </a:effectStyle>
+      <a:effectStyle>
+        <a:effectLst>
+          <a:outerShdw blurRad="40000" dist="23000" dir="5400000" rotWithShape="0">
+            <a:srgbClr val="000000">
+              <a:alpha val="35000"/>
+            </a:srgbClr>
+          </a:outerShdw>
+        </a:effectLst>
+        <a:scene3d>
+          <a:camera prst="orthographicFront">
+            <a:rot lat="0" lon="0" rev="0"/>
+          </a:camera>
+          <a:lightRig rig="threePt" dir="t">
+            <a:rot lat="0" lon="0" rev="1200000"/>
+          </a:lightRig>
+        </a:scene3d>
+        <a:sp3d>
+          <a:bevelT w="63500" h="25400"/>
+        </a:sp3d>
+      </a:effectStyle>
+    </a:effectStyleLst>
+    <a:bgFillStyleLst>
+      <a:solidFill>
+        <a:schemeClr val="phClr"/>
+      </a:solidFill>
+      <a:gradFill rotWithShape="1">
+        <a:gsLst>
+          <a:gs pos="0">
+            <a:schemeClr val="phClr">
+              <a:tint val="40000"/>
+              <a:satMod val="350000"/>
+            </a:schemeClr>
+          </a:gs>
+          <a:gs pos="40000">
+            <a:schemeClr val="phClr">
+              <a:tint val="45000"/>
+              <a:shade val="99000"/>
+              <a:satMod val="350000"/>
+            </a:schemeClr>
+          </a:gs>
+          <a:gs pos="100000">
+            <a:schemeClr val="phClr">
+              <a:shade val="20000"/>
+              <a:satMod val="255000"/>
+            </a:schemeClr>
+          </a:gs>
+        </a:gsLst>
+        <a:path path="circle">
+          <a:fillToRect l="50000" t="-80000" r="50000" b="180000"/>
+        </a:path>
+      </a:gradFill>
+      <a:gradFill rotWithShape="1">
+        <a:gsLst>
+          <a:gs pos="0">
+            <a:schemeClr val="phClr">
+              <a:tint val="80000"/>
+              <a:satMod val="300000"/>
+            </a:schemeClr>
+          </a:gs>
+          <a:gs pos="100000">
+            <a:schemeClr val="phClr">
+              <a:shade val="30000"/>
+              <a:satMod val="200000"/>
+            </a:schemeClr>
+          </a:gs>
+        </a:gsLst>
+        <a:path path="circle">
+          <a:fillToRect l="50000" t="50000" r="50000" b="50000"/>
+        </a:path>
+      </a:gradFill>
+    </a:bgFillStyleLst>
+  </a:fmtScheme>
+</a:themeOverride>
 </file>
</xml_diff>